<commit_message>
Added models which uses only 15 features Adjusted preprocessing for improved performance Changed hiperparameters for models Changed project structure
</commit_message>
<xml_diff>
--- a/Reports/Raport z projektu.docx
+++ b/Reports/Raport z projektu.docx
@@ -206,75 +206,8 @@
         <w:t>1460 przykładów</w:t>
       </w:r>
       <w:r>
-        <w:t xml:space="preserve"> i 79 cech opisujących domy, takie jak:</w:t>
-      </w:r>
-    </w:p>
-    <w:p>
-      <w:pPr>
-        <w:numPr>
-          <w:ilvl w:val="1"/>
-          <w:numId w:val="5"/>
-        </w:numPr>
-      </w:pPr>
-      <w:r>
-        <w:t xml:space="preserve">Numeryczne: </w:t>
-      </w:r>
-      <w:proofErr w:type="spellStart"/>
-      <w:r>
-        <w:t>GrLivArea</w:t>
-      </w:r>
-      <w:proofErr w:type="spellEnd"/>
-      <w:r>
-        <w:t xml:space="preserve">, </w:t>
-      </w:r>
-      <w:proofErr w:type="spellStart"/>
-      <w:r>
-        <w:t>LotArea</w:t>
-      </w:r>
-      <w:proofErr w:type="spellEnd"/>
-      <w:r>
-        <w:t xml:space="preserve">, </w:t>
-      </w:r>
-      <w:proofErr w:type="spellStart"/>
-      <w:r>
-        <w:t>OverallQual</w:t>
-      </w:r>
-      <w:proofErr w:type="spellEnd"/>
-      <w:r>
-        <w:t>.</w:t>
-      </w:r>
-    </w:p>
-    <w:p>
-      <w:pPr>
-        <w:numPr>
-          <w:ilvl w:val="1"/>
-          <w:numId w:val="5"/>
-        </w:numPr>
-      </w:pPr>
-      <w:r>
-        <w:t xml:space="preserve">Kategoryczne: </w:t>
-      </w:r>
-      <w:proofErr w:type="spellStart"/>
-      <w:r>
-        <w:t>Neighborhood</w:t>
-      </w:r>
-      <w:proofErr w:type="spellEnd"/>
-      <w:r>
-        <w:t xml:space="preserve">, </w:t>
-      </w:r>
-      <w:proofErr w:type="spellStart"/>
-      <w:r>
-        <w:t>HouseStyle</w:t>
-      </w:r>
-      <w:proofErr w:type="spellEnd"/>
-      <w:r>
-        <w:t xml:space="preserve">, </w:t>
-      </w:r>
-      <w:proofErr w:type="spellStart"/>
-      <w:r>
-        <w:t>Exterior1st</w:t>
-      </w:r>
-      <w:proofErr w:type="spellEnd"/>
+        <w:t xml:space="preserve"> i 79 cech opisujących domy</w:t>
+      </w:r>
       <w:r>
         <w:t>.</w:t>
       </w:r>
@@ -317,20 +250,22 @@
     </w:p>
     <w:p>
       <w:pPr>
+        <w:pStyle w:val="Nagwek1"/>
+      </w:pPr>
+      <w:r>
+        <w:t>Modele</w:t>
+      </w:r>
+    </w:p>
+    <w:p>
+      <w:r>
+        <w:t>W projekcie porównano działanie czterech modeli:</w:t>
+      </w:r>
+    </w:p>
+    <w:p>
+      <w:pPr>
         <w:numPr>
           <w:ilvl w:val="0"/>
-          <w:numId w:val="5"/>
-        </w:numPr>
-      </w:pPr>
-      <w:r>
-        <w:t>Dane zawierały:</w:t>
-      </w:r>
-    </w:p>
-    <w:p>
-      <w:pPr>
-        <w:numPr>
-          <w:ilvl w:val="1"/>
-          <w:numId w:val="5"/>
+          <w:numId w:val="11"/>
         </w:numPr>
       </w:pPr>
       <w:r>
@@ -338,327 +273,31 @@
           <w:b/>
           <w:bCs/>
         </w:rPr>
-        <w:t>Braki danych</w:t>
-      </w:r>
-      <w:r>
-        <w:t xml:space="preserve">: Niektóre cechy miały brakujące wartości (np. </w:t>
-      </w:r>
-      <w:proofErr w:type="spellStart"/>
-      <w:r>
-        <w:t>LotFrontage</w:t>
-      </w:r>
-      <w:proofErr w:type="spellEnd"/>
-      <w:r>
-        <w:t xml:space="preserve">, </w:t>
-      </w:r>
-      <w:proofErr w:type="spellStart"/>
-      <w:r>
-        <w:t>GarageYrBlt</w:t>
-      </w:r>
-      <w:proofErr w:type="spellEnd"/>
-      <w:r>
-        <w:t>).</w:t>
-      </w:r>
-    </w:p>
-    <w:p>
-      <w:pPr>
-        <w:numPr>
-          <w:ilvl w:val="1"/>
-          <w:numId w:val="5"/>
-        </w:numPr>
-      </w:pPr>
+        <w:t>Regresja Grzbietowa (</w:t>
+      </w:r>
       <w:proofErr w:type="spellStart"/>
       <w:r>
         <w:rPr>
           <w:b/>
           <w:bCs/>
         </w:rPr>
-        <w:t>Outliery</w:t>
-      </w:r>
-      <w:proofErr w:type="spellEnd"/>
-      <w:r>
-        <w:t xml:space="preserve">: Obserwacje odstające w cechach takich jak </w:t>
-      </w:r>
-      <w:proofErr w:type="spellStart"/>
-      <w:r>
-        <w:t>GrLivArea</w:t>
-      </w:r>
-      <w:proofErr w:type="spellEnd"/>
-      <w:r>
-        <w:t>.</w:t>
-      </w:r>
-    </w:p>
-    <w:p>
+        <w:t>Ridge</w:t>
+      </w:r>
+      <w:proofErr w:type="spellEnd"/>
       <w:r>
         <w:rPr>
           <w:b/>
           <w:bCs/>
         </w:rPr>
-        <w:t>Wstępne przetwarzanie danych:</w:t>
-      </w:r>
-    </w:p>
-    <w:p>
-      <w:pPr>
-        <w:numPr>
-          <w:ilvl w:val="0"/>
-          <w:numId w:val="6"/>
-        </w:numPr>
-      </w:pPr>
-      <w:r>
-        <w:t>Braki danych:</w:t>
-      </w:r>
-    </w:p>
-    <w:p>
-      <w:pPr>
-        <w:numPr>
-          <w:ilvl w:val="1"/>
-          <w:numId w:val="6"/>
-        </w:numPr>
-      </w:pPr>
-      <w:r>
-        <w:t>Numeryczne wartości uzupełniono medianą.</w:t>
-      </w:r>
-    </w:p>
-    <w:p>
-      <w:pPr>
-        <w:numPr>
-          <w:ilvl w:val="1"/>
-          <w:numId w:val="6"/>
-        </w:numPr>
-      </w:pPr>
-      <w:r>
-        <w:t>Kategoryczne wartości uzupełniono trybem.</w:t>
-      </w:r>
-    </w:p>
-    <w:p>
-      <w:pPr>
-        <w:numPr>
-          <w:ilvl w:val="0"/>
-          <w:numId w:val="6"/>
-        </w:numPr>
-      </w:pPr>
-      <w:r>
-        <w:t>Transformacje:</w:t>
-      </w:r>
-    </w:p>
-    <w:p>
-      <w:pPr>
-        <w:numPr>
-          <w:ilvl w:val="1"/>
-          <w:numId w:val="6"/>
-        </w:numPr>
-      </w:pPr>
-      <w:r>
-        <w:t xml:space="preserve">Log-transformacja zmiennych z </w:t>
-      </w:r>
-      <w:proofErr w:type="spellStart"/>
-      <w:r>
-        <w:t>prawoskośnym</w:t>
-      </w:r>
-      <w:proofErr w:type="spellEnd"/>
-      <w:r>
-        <w:t xml:space="preserve"> rozkładem (</w:t>
-      </w:r>
-      <w:proofErr w:type="spellStart"/>
-      <w:r>
-        <w:t>SalePrice</w:t>
-      </w:r>
-      <w:proofErr w:type="spellEnd"/>
-      <w:r>
-        <w:t xml:space="preserve">, </w:t>
-      </w:r>
-      <w:proofErr w:type="spellStart"/>
-      <w:r>
-        <w:t>GrLivArea</w:t>
-      </w:r>
-      <w:proofErr w:type="spellEnd"/>
-      <w:r>
-        <w:t>).</w:t>
-      </w:r>
-    </w:p>
-    <w:p>
-      <w:pPr>
-        <w:numPr>
-          <w:ilvl w:val="1"/>
-          <w:numId w:val="6"/>
-        </w:numPr>
-      </w:pPr>
-      <w:r>
-        <w:t>Skalowanie cech numerycznych do zakresu [0, 1].</w:t>
-      </w:r>
-    </w:p>
-    <w:p>
-      <w:pPr>
-        <w:numPr>
-          <w:ilvl w:val="0"/>
-          <w:numId w:val="6"/>
-        </w:numPr>
-      </w:pPr>
-      <w:r>
-        <w:t>Kodowanie zmiennych kategorycznych:</w:t>
-      </w:r>
-    </w:p>
-    <w:p>
-      <w:pPr>
-        <w:numPr>
-          <w:ilvl w:val="1"/>
-          <w:numId w:val="6"/>
-        </w:numPr>
-      </w:pPr>
-      <w:r>
-        <w:t xml:space="preserve">One-Hot </w:t>
-      </w:r>
-      <w:proofErr w:type="spellStart"/>
-      <w:r>
-        <w:t>Encoding</w:t>
-      </w:r>
-      <w:proofErr w:type="spellEnd"/>
-      <w:r>
-        <w:t xml:space="preserve"> dla cech takich jak </w:t>
-      </w:r>
-      <w:proofErr w:type="spellStart"/>
-      <w:r>
-        <w:t>Neighborhood</w:t>
-      </w:r>
-      <w:proofErr w:type="spellEnd"/>
-      <w:r>
-        <w:t>.</w:t>
-      </w:r>
-    </w:p>
-    <w:p>
-      <w:pPr>
-        <w:pStyle w:val="Nagwek1"/>
-      </w:pPr>
-    </w:p>
-    <w:p>
-      <w:pPr>
-        <w:pStyle w:val="Nagwek1"/>
-      </w:pPr>
-      <w:r>
-        <w:t>Modele</w:t>
-      </w:r>
-    </w:p>
-    <w:p>
-      <w:r>
-        <w:t>W projekcie porównano działanie 4 modeli:</w:t>
-      </w:r>
-    </w:p>
-    <w:p>
-      <w:pPr>
-        <w:numPr>
-          <w:ilvl w:val="0"/>
-          <w:numId w:val="7"/>
-        </w:numPr>
-      </w:pPr>
+        <w:t xml:space="preserve"> </w:t>
+      </w:r>
+      <w:proofErr w:type="spellStart"/>
       <w:r>
         <w:rPr>
           <w:b/>
           <w:bCs/>
         </w:rPr>
-        <w:t xml:space="preserve">Regresja liniowa bez </w:t>
-      </w:r>
-      <w:proofErr w:type="spellStart"/>
-      <w:r>
-        <w:rPr>
-          <w:b/>
-          <w:bCs/>
-        </w:rPr>
-        <w:t>regularyzacji</w:t>
-      </w:r>
-      <w:proofErr w:type="spellEnd"/>
-      <w:r>
-        <w:t>:</w:t>
-      </w:r>
-    </w:p>
-    <w:p>
-      <w:pPr>
-        <w:numPr>
-          <w:ilvl w:val="1"/>
-          <w:numId w:val="7"/>
-        </w:numPr>
-      </w:pPr>
-      <w:r>
-        <w:rPr>
-          <w:b/>
-          <w:bCs/>
-        </w:rPr>
-        <w:t>Cel</w:t>
-      </w:r>
-      <w:r>
-        <w:t>: Punkt odniesienia dla bardziej zaawansowanych modeli.</w:t>
-      </w:r>
-    </w:p>
-    <w:p>
-      <w:pPr>
-        <w:numPr>
-          <w:ilvl w:val="1"/>
-          <w:numId w:val="7"/>
-        </w:numPr>
-      </w:pPr>
-      <w:r>
-        <w:rPr>
-          <w:b/>
-          <w:bCs/>
-        </w:rPr>
-        <w:t>Implementacja</w:t>
-      </w:r>
-      <w:r>
-        <w:t xml:space="preserve">: W </w:t>
-      </w:r>
-      <w:proofErr w:type="spellStart"/>
-      <w:r>
-        <w:t>scikit-learn</w:t>
-      </w:r>
-      <w:proofErr w:type="spellEnd"/>
-      <w:r>
-        <w:t xml:space="preserve"> z </w:t>
-      </w:r>
-      <w:proofErr w:type="spellStart"/>
-      <w:r>
-        <w:t>LinearRegression</w:t>
-      </w:r>
-      <w:proofErr w:type="spellEnd"/>
-      <w:r>
-        <w:t>.</w:t>
-      </w:r>
-    </w:p>
-    <w:p>
-      <w:pPr>
-        <w:numPr>
-          <w:ilvl w:val="0"/>
-          <w:numId w:val="7"/>
-        </w:numPr>
-      </w:pPr>
-      <w:r>
-        <w:rPr>
-          <w:b/>
-          <w:bCs/>
-        </w:rPr>
-        <w:t xml:space="preserve">Regresja liniowa z </w:t>
-      </w:r>
-      <w:proofErr w:type="spellStart"/>
-      <w:r>
-        <w:rPr>
-          <w:b/>
-          <w:bCs/>
-        </w:rPr>
-        <w:t>regularyzacją</w:t>
-      </w:r>
-      <w:proofErr w:type="spellEnd"/>
-      <w:r>
-        <w:rPr>
-          <w:b/>
-          <w:bCs/>
-        </w:rPr>
-        <w:t xml:space="preserve"> (</w:t>
-      </w:r>
-      <w:proofErr w:type="spellStart"/>
-      <w:r>
-        <w:rPr>
-          <w:b/>
-          <w:bCs/>
-        </w:rPr>
-        <w:t>L2</w:t>
+        <w:t>Regression</w:t>
       </w:r>
       <w:proofErr w:type="spellEnd"/>
       <w:r>
@@ -669,108 +308,30 @@
         <w:t>)</w:t>
       </w:r>
       <w:r>
-        <w:t>:</w:t>
+        <w:t xml:space="preserve"> – Model </w:t>
+      </w:r>
+      <w:proofErr w:type="spellStart"/>
+      <w:r>
+        <w:t>regularyzowany</w:t>
+      </w:r>
+      <w:proofErr w:type="spellEnd"/>
+      <w:r>
+        <w:t xml:space="preserve"> metodą </w:t>
+      </w:r>
+      <w:proofErr w:type="spellStart"/>
+      <w:r>
+        <w:t>L2</w:t>
+      </w:r>
+      <w:proofErr w:type="spellEnd"/>
+      <w:r>
+        <w:t>, zapobiegający nadmiernemu dopasowaniu.</w:t>
       </w:r>
     </w:p>
     <w:p>
       <w:pPr>
         <w:numPr>
-          <w:ilvl w:val="1"/>
-          <w:numId w:val="7"/>
-        </w:numPr>
-      </w:pPr>
-      <w:r>
-        <w:rPr>
-          <w:b/>
-          <w:bCs/>
-        </w:rPr>
-        <w:t>Cel</w:t>
-      </w:r>
-      <w:r>
-        <w:t>: Zapobieganie nadmiernemu dopasowaniu przy wielu cechach.</w:t>
-      </w:r>
-    </w:p>
-    <w:p>
-      <w:pPr>
-        <w:numPr>
-          <w:ilvl w:val="1"/>
-          <w:numId w:val="7"/>
-        </w:numPr>
-      </w:pPr>
-      <w:r>
-        <w:rPr>
-          <w:b/>
-          <w:bCs/>
-        </w:rPr>
-        <w:t>Implementacja</w:t>
-      </w:r>
-      <w:r>
-        <w:t xml:space="preserve">: W </w:t>
-      </w:r>
-      <w:proofErr w:type="spellStart"/>
-      <w:r>
-        <w:t>scikit-learn</w:t>
-      </w:r>
-      <w:proofErr w:type="spellEnd"/>
-      <w:r>
-        <w:t xml:space="preserve"> z </w:t>
-      </w:r>
-      <w:proofErr w:type="spellStart"/>
-      <w:r>
-        <w:t>Ridge</w:t>
-      </w:r>
-      <w:proofErr w:type="spellEnd"/>
-      <w:r>
-        <w:t>.</w:t>
-      </w:r>
-    </w:p>
-    <w:p>
-      <w:pPr>
-        <w:numPr>
-          <w:ilvl w:val="1"/>
-          <w:numId w:val="7"/>
-        </w:numPr>
-      </w:pPr>
-      <w:r>
-        <w:rPr>
-          <w:b/>
-          <w:bCs/>
-        </w:rPr>
-        <w:t>Parametry</w:t>
-      </w:r>
-      <w:r>
-        <w:t xml:space="preserve">: Optymalizacja parametru </w:t>
-      </w:r>
-      <w:proofErr w:type="spellStart"/>
-      <w:r>
-        <w:t>alpha</w:t>
-      </w:r>
-      <w:proofErr w:type="spellEnd"/>
-      <w:r>
-        <w:t xml:space="preserve"> metodą </w:t>
-      </w:r>
-      <w:proofErr w:type="spellStart"/>
-      <w:r>
-        <w:t>Grid</w:t>
-      </w:r>
-      <w:proofErr w:type="spellEnd"/>
-      <w:r>
-        <w:t xml:space="preserve"> </w:t>
-      </w:r>
-      <w:proofErr w:type="spellStart"/>
-      <w:r>
-        <w:t>Search</w:t>
-      </w:r>
-      <w:proofErr w:type="spellEnd"/>
-      <w:r>
-        <w:t>.</w:t>
-      </w:r>
-    </w:p>
-    <w:p>
-      <w:pPr>
-        <w:numPr>
           <w:ilvl w:val="0"/>
-          <w:numId w:val="7"/>
+          <w:numId w:val="11"/>
         </w:numPr>
       </w:pPr>
       <w:r>
@@ -794,8 +355,36 @@
           <w:b/>
           <w:bCs/>
         </w:rPr>
-        <w:t xml:space="preserve"> (</w:t>
-      </w:r>
+        <w:t xml:space="preserve"> </w:t>
+      </w:r>
+      <w:proofErr w:type="spellStart"/>
+      <w:r>
+        <w:rPr>
+          <w:b/>
+          <w:bCs/>
+        </w:rPr>
+        <w:t>Regressor</w:t>
+      </w:r>
+      <w:proofErr w:type="spellEnd"/>
+      <w:r>
+        <w:t xml:space="preserve"> – Model wykorzystujący algorytm </w:t>
+      </w:r>
+      <w:proofErr w:type="spellStart"/>
+      <w:r>
+        <w:t>boosting</w:t>
+      </w:r>
+      <w:proofErr w:type="spellEnd"/>
+      <w:r>
+        <w:t xml:space="preserve"> do poprawy jakości predykcji.</w:t>
+      </w:r>
+    </w:p>
+    <w:p>
+      <w:pPr>
+        <w:numPr>
+          <w:ilvl w:val="0"/>
+          <w:numId w:val="11"/>
+        </w:numPr>
+      </w:pPr>
       <w:proofErr w:type="spellStart"/>
       <w:r>
         <w:rPr>
@@ -810,35 +399,34 @@
           <w:b/>
           <w:bCs/>
         </w:rPr>
-        <w:t>)</w:t>
-      </w:r>
-      <w:r>
-        <w:t>:</w:t>
-      </w:r>
-    </w:p>
-    <w:p>
-      <w:pPr>
-        <w:numPr>
-          <w:ilvl w:val="1"/>
-          <w:numId w:val="7"/>
-        </w:numPr>
-      </w:pPr>
+        <w:t xml:space="preserve"> </w:t>
+      </w:r>
+      <w:proofErr w:type="spellStart"/>
       <w:r>
         <w:rPr>
           <w:b/>
           <w:bCs/>
         </w:rPr>
-        <w:t>Cel</w:t>
-      </w:r>
-      <w:r>
-        <w:t>: Wykorzystanie modeli drzew decyzyjnych do zwiększenia dokładności.</w:t>
+        <w:t>Regressor</w:t>
+      </w:r>
+      <w:proofErr w:type="spellEnd"/>
+      <w:r>
+        <w:t xml:space="preserve"> – Ulepszona wersja </w:t>
+      </w:r>
+      <w:proofErr w:type="spellStart"/>
+      <w:r>
+        <w:t>boostingu</w:t>
+      </w:r>
+      <w:proofErr w:type="spellEnd"/>
+      <w:r>
+        <w:t>, zoptymalizowana pod kątem szybkości i dokładności.</w:t>
       </w:r>
     </w:p>
     <w:p>
       <w:pPr>
         <w:numPr>
-          <w:ilvl w:val="1"/>
-          <w:numId w:val="7"/>
+          <w:ilvl w:val="0"/>
+          <w:numId w:val="11"/>
         </w:numPr>
       </w:pPr>
       <w:r>
@@ -846,59 +434,23 @@
           <w:b/>
           <w:bCs/>
         </w:rPr>
-        <w:t>Implementacja</w:t>
-      </w:r>
-      <w:r>
-        <w:t xml:space="preserve">: W </w:t>
-      </w:r>
-      <w:proofErr w:type="spellStart"/>
-      <w:r>
-        <w:t>XGBoost</w:t>
-      </w:r>
-      <w:proofErr w:type="spellEnd"/>
-      <w:r>
-        <w:t>.</w:t>
-      </w:r>
-    </w:p>
-    <w:p>
-      <w:pPr>
-        <w:numPr>
-          <w:ilvl w:val="1"/>
-          <w:numId w:val="7"/>
-        </w:numPr>
-      </w:pPr>
+        <w:t>Sieć Neuronowa (</w:t>
+      </w:r>
+      <w:proofErr w:type="spellStart"/>
       <w:r>
         <w:rPr>
           <w:b/>
           <w:bCs/>
         </w:rPr>
-        <w:t>Parametry</w:t>
-      </w:r>
-      <w:r>
-        <w:t xml:space="preserve">: Liczba estymatorów = 100, learning </w:t>
-      </w:r>
-      <w:proofErr w:type="spellStart"/>
-      <w:r>
-        <w:t>rate</w:t>
-      </w:r>
-      <w:proofErr w:type="spellEnd"/>
-      <w:r>
-        <w:t xml:space="preserve"> = 0.1.</w:t>
-      </w:r>
-    </w:p>
-    <w:p>
-      <w:pPr>
-        <w:numPr>
-          <w:ilvl w:val="0"/>
-          <w:numId w:val="7"/>
-        </w:numPr>
-      </w:pPr>
+        <w:t>TensorFlow</w:t>
+      </w:r>
+      <w:proofErr w:type="spellEnd"/>
       <w:r>
         <w:rPr>
           <w:b/>
           <w:bCs/>
         </w:rPr>
-        <w:t>Sieć neuronowa (</w:t>
+        <w:t>/</w:t>
       </w:r>
       <w:proofErr w:type="spellStart"/>
       <w:r>
@@ -906,7 +458,7 @@
           <w:b/>
           <w:bCs/>
         </w:rPr>
-        <w:t>MLP</w:t>
+        <w:t>Keras</w:t>
       </w:r>
       <w:proofErr w:type="spellEnd"/>
       <w:r>
@@ -917,185 +469,46 @@
         <w:t>)</w:t>
       </w:r>
       <w:r>
-        <w:t>:</w:t>
+        <w:t xml:space="preserve"> – Model głębokiego uczenia składający się z kilku warstw neuronów.</w:t>
       </w:r>
     </w:p>
     <w:p>
       <w:pPr>
-        <w:numPr>
-          <w:ilvl w:val="1"/>
-          <w:numId w:val="7"/>
-        </w:numPr>
-      </w:pPr>
+        <w:pStyle w:val="Nagwek1"/>
+      </w:pPr>
+    </w:p>
+    <w:p>
+      <w:pPr>
+        <w:pStyle w:val="Nagwek1"/>
+      </w:pPr>
+    </w:p>
+    <w:p>
+      <w:pPr>
+        <w:pStyle w:val="Nagwek1"/>
+      </w:pPr>
+    </w:p>
+    <w:p/>
+    <w:p/>
+    <w:p>
+      <w:pPr>
+        <w:pStyle w:val="Nagwek1"/>
+      </w:pPr>
+      <w:r>
+        <w:lastRenderedPageBreak/>
+        <w:t>Ewaluacja</w:t>
+      </w:r>
+    </w:p>
+    <w:p>
+      <w:r>
+        <w:t xml:space="preserve">Do ewaluacji wykorzystano metryki </w:t>
+      </w:r>
+      <w:proofErr w:type="spellStart"/>
       <w:r>
         <w:rPr>
           <w:b/>
           <w:bCs/>
         </w:rPr>
-        <w:t>Architektura</w:t>
-      </w:r>
-      <w:r>
-        <w:t xml:space="preserve">: 2 warstwy ukryte (128 i 64 neurony) z funkcją aktywacji </w:t>
-      </w:r>
-      <w:proofErr w:type="spellStart"/>
-      <w:r>
-        <w:t>ReLU</w:t>
-      </w:r>
-      <w:proofErr w:type="spellEnd"/>
-      <w:r>
-        <w:t>.</w:t>
-      </w:r>
-    </w:p>
-    <w:p>
-      <w:pPr>
-        <w:numPr>
-          <w:ilvl w:val="1"/>
-          <w:numId w:val="7"/>
-        </w:numPr>
-      </w:pPr>
-      <w:r>
-        <w:rPr>
-          <w:b/>
-          <w:bCs/>
-        </w:rPr>
-        <w:t>Optymalizator</w:t>
-      </w:r>
-      <w:r>
-        <w:t>: Adam.</w:t>
-      </w:r>
-    </w:p>
-    <w:p>
-      <w:pPr>
-        <w:numPr>
-          <w:ilvl w:val="1"/>
-          <w:numId w:val="7"/>
-        </w:numPr>
-      </w:pPr>
-      <w:r>
-        <w:rPr>
-          <w:b/>
-          <w:bCs/>
-        </w:rPr>
-        <w:t>Implementacja</w:t>
-      </w:r>
-      <w:r>
-        <w:t xml:space="preserve">: W </w:t>
-      </w:r>
-      <w:proofErr w:type="spellStart"/>
-      <w:r>
-        <w:t>TensorFlow</w:t>
-      </w:r>
-      <w:proofErr w:type="spellEnd"/>
-      <w:r>
-        <w:t>/</w:t>
-      </w:r>
-      <w:proofErr w:type="spellStart"/>
-      <w:r>
-        <w:t>Keras</w:t>
-      </w:r>
-      <w:proofErr w:type="spellEnd"/>
-      <w:r>
-        <w:t>.</w:t>
-      </w:r>
-    </w:p>
-    <w:p>
-      <w:pPr>
-        <w:numPr>
-          <w:ilvl w:val="1"/>
-          <w:numId w:val="7"/>
-        </w:numPr>
-      </w:pPr>
-      <w:proofErr w:type="spellStart"/>
-      <w:r>
-        <w:rPr>
-          <w:b/>
-          <w:bCs/>
-        </w:rPr>
-        <w:t>Regularizacja</w:t>
-      </w:r>
-      <w:proofErr w:type="spellEnd"/>
-      <w:r>
-        <w:t xml:space="preserve">: </w:t>
-      </w:r>
-      <w:proofErr w:type="spellStart"/>
-      <w:r>
-        <w:t>Dropout</w:t>
-      </w:r>
-      <w:proofErr w:type="spellEnd"/>
-      <w:r>
-        <w:t xml:space="preserve"> na poziomie 0.2 w warstwach ukrytych.</w:t>
-      </w:r>
-    </w:p>
-    <w:p/>
-    <w:p/>
-    <w:p>
-      <w:pPr>
-        <w:pStyle w:val="Nagwek1"/>
-      </w:pPr>
-    </w:p>
-    <w:p>
-      <w:pPr>
-        <w:pStyle w:val="Nagwek1"/>
-      </w:pPr>
-    </w:p>
-    <w:p/>
-    <w:p>
-      <w:pPr>
-        <w:pStyle w:val="Nagwek1"/>
-      </w:pPr>
-    </w:p>
-    <w:p>
-      <w:pPr>
-        <w:pStyle w:val="Nagwek1"/>
-      </w:pPr>
-      <w:r>
-        <w:t>Ewaluacja</w:t>
-      </w:r>
-    </w:p>
-    <w:p>
-      <w:r>
-        <w:t>Do ewaluacji wykorzystano metryki regresji:</w:t>
-      </w:r>
-    </w:p>
-    <w:p>
-      <w:pPr>
-        <w:numPr>
-          <w:ilvl w:val="0"/>
-          <w:numId w:val="8"/>
-        </w:numPr>
-        <w:rPr>
-          <w:lang w:val="es-ES"/>
-        </w:rPr>
-      </w:pPr>
-      <w:r>
-        <w:rPr>
-          <w:b/>
-          <w:bCs/>
-          <w:lang w:val="es-ES"/>
-        </w:rPr>
-        <w:t>Root Mean Squared Error (RMSE)</w:t>
-      </w:r>
-      <w:r>
-        <w:rPr>
-          <w:lang w:val="es-ES"/>
-        </w:rPr>
-        <w:t>.</w:t>
-      </w:r>
-    </w:p>
-    <w:p>
-      <w:pPr>
-        <w:numPr>
-          <w:ilvl w:val="0"/>
-          <w:numId w:val="8"/>
-        </w:numPr>
-      </w:pPr>
-      <w:proofErr w:type="spellStart"/>
-      <w:r>
-        <w:rPr>
-          <w:b/>
-          <w:bCs/>
-        </w:rPr>
-        <w:t>Mean</w:t>
+        <w:t>R²</w:t>
       </w:r>
       <w:proofErr w:type="spellEnd"/>
       <w:r>
@@ -1111,15 +524,39 @@
           <w:b/>
           <w:bCs/>
         </w:rPr>
-        <w:t>Absolute</w:t>
-      </w:r>
-      <w:proofErr w:type="spellEnd"/>
+        <w:t>Score</w:t>
+      </w:r>
+      <w:proofErr w:type="spellEnd"/>
+      <w:r>
+        <w:t xml:space="preserve">, </w:t>
+      </w:r>
+      <w:proofErr w:type="spellStart"/>
       <w:r>
         <w:rPr>
           <w:b/>
           <w:bCs/>
         </w:rPr>
-        <w:t xml:space="preserve"> Error (</w:t>
+        <w:t>RMSE</w:t>
+      </w:r>
+      <w:proofErr w:type="spellEnd"/>
+      <w:r>
+        <w:t xml:space="preserve"> (Root </w:t>
+      </w:r>
+      <w:proofErr w:type="spellStart"/>
+      <w:r>
+        <w:t>Mean</w:t>
+      </w:r>
+      <w:proofErr w:type="spellEnd"/>
+      <w:r>
+        <w:t xml:space="preserve"> </w:t>
+      </w:r>
+      <w:proofErr w:type="spellStart"/>
+      <w:r>
+        <w:t>Squared</w:t>
+      </w:r>
+      <w:proofErr w:type="spellEnd"/>
+      <w:r>
+        <w:t xml:space="preserve"> Error) oraz </w:t>
       </w:r>
       <w:proofErr w:type="spellStart"/>
       <w:r>
@@ -1127,30 +564,48 @@
           <w:b/>
           <w:bCs/>
         </w:rPr>
-        <w:t>MAE</w:t>
-      </w:r>
-      <w:proofErr w:type="spellEnd"/>
-      <w:r>
-        <w:rPr>
-          <w:b/>
-          <w:bCs/>
-        </w:rPr>
-        <w:t>)</w:t>
-      </w:r>
-      <w:r>
-        <w:t>.</w:t>
+        <w:t>RMSLE</w:t>
+      </w:r>
+      <w:proofErr w:type="spellEnd"/>
+      <w:r>
+        <w:t xml:space="preserve"> (Root </w:t>
+      </w:r>
+      <w:proofErr w:type="spellStart"/>
+      <w:r>
+        <w:t>Mean</w:t>
+      </w:r>
+      <w:proofErr w:type="spellEnd"/>
+      <w:r>
+        <w:t xml:space="preserve"> </w:t>
+      </w:r>
+      <w:proofErr w:type="spellStart"/>
+      <w:r>
+        <w:t>Squared</w:t>
+      </w:r>
+      <w:proofErr w:type="spellEnd"/>
+      <w:r>
+        <w:t xml:space="preserve"> </w:t>
+      </w:r>
+      <w:proofErr w:type="spellStart"/>
+      <w:r>
+        <w:t>Logarithmic</w:t>
+      </w:r>
+      <w:proofErr w:type="spellEnd"/>
+      <w:r>
+        <w:t xml:space="preserve"> Error), które dobrze radzą sobie z porównywaniem różnic w wartościach predykcji względem rzeczywistej ceny.</w:t>
       </w:r>
     </w:p>
     <w:tbl>
       <w:tblPr>
         <w:tblStyle w:val="Tabela-Siatka"/>
-        <w:tblW w:w="7366" w:type="dxa"/>
+        <w:tblW w:w="9016" w:type="dxa"/>
         <w:tblLook w:val="04A0" w:firstRow="1" w:lastRow="0" w:firstColumn="1" w:lastColumn="0" w:noHBand="0" w:noVBand="1"/>
       </w:tblPr>
       <w:tblGrid>
-        <w:gridCol w:w="2830"/>
-        <w:gridCol w:w="2268"/>
-        <w:gridCol w:w="2268"/>
+        <w:gridCol w:w="3114"/>
+        <w:gridCol w:w="1708"/>
+        <w:gridCol w:w="2117"/>
+        <w:gridCol w:w="2077"/>
       </w:tblGrid>
       <w:tr>
         <w:trPr>
@@ -1158,7 +613,7 @@
         </w:trPr>
         <w:tc>
           <w:tcPr>
-            <w:tcW w:w="2830" w:type="dxa"/>
+            <w:tcW w:w="3114" w:type="dxa"/>
           </w:tcPr>
           <w:p>
             <w:pPr>
@@ -1179,25 +634,30 @@
         </w:tc>
         <w:tc>
           <w:tcPr>
-            <w:tcW w:w="2268" w:type="dxa"/>
+            <w:tcW w:w="1708" w:type="dxa"/>
           </w:tcPr>
           <w:p>
             <w:pPr>
               <w:jc w:val="center"/>
+              <w:rPr>
+                <w:b/>
+                <w:bCs/>
+              </w:rPr>
             </w:pPr>
+            <w:proofErr w:type="spellStart"/>
             <w:r>
               <w:rPr>
                 <w:b/>
                 <w:bCs/>
-                <w:lang w:val="es-ES"/>
               </w:rPr>
-              <w:t>RMSE</w:t>
+              <w:t>R²</w:t>
             </w:r>
+            <w:proofErr w:type="spellEnd"/>
           </w:p>
         </w:tc>
         <w:tc>
           <w:tcPr>
-            <w:tcW w:w="2268" w:type="dxa"/>
+            <w:tcW w:w="2117" w:type="dxa"/>
           </w:tcPr>
           <w:p>
             <w:pPr>
@@ -1205,11 +665,30 @@
             </w:pPr>
             <w:proofErr w:type="spellStart"/>
             <w:r>
+              <w:t>RMSE</w:t>
+            </w:r>
+            <w:proofErr w:type="spellEnd"/>
+          </w:p>
+        </w:tc>
+        <w:tc>
+          <w:tcPr>
+            <w:tcW w:w="2077" w:type="dxa"/>
+          </w:tcPr>
+          <w:p>
+            <w:pPr>
+              <w:jc w:val="center"/>
               <w:rPr>
                 <w:b/>
                 <w:bCs/>
               </w:rPr>
-              <w:t>MAE</w:t>
+            </w:pPr>
+            <w:proofErr w:type="spellStart"/>
+            <w:r>
+              <w:rPr>
+                <w:b/>
+                <w:bCs/>
+              </w:rPr>
+              <w:t>RMSLE</w:t>
             </w:r>
             <w:proofErr w:type="spellEnd"/>
           </w:p>
@@ -1217,30 +696,41 @@
       </w:tr>
       <w:tr>
         <w:trPr>
-          <w:trHeight w:val="850"/>
+          <w:trHeight w:val="328"/>
         </w:trPr>
         <w:tc>
           <w:tcPr>
-            <w:tcW w:w="2830" w:type="dxa"/>
+            <w:tcW w:w="3114" w:type="dxa"/>
           </w:tcPr>
           <w:p>
             <w:pPr>
               <w:jc w:val="center"/>
             </w:pPr>
             <w:r>
-              <w:t xml:space="preserve">Regresja liniowa bez </w:t>
+              <w:t>Regresja Grzbietowa (</w:t>
             </w:r>
             <w:proofErr w:type="spellStart"/>
             <w:r>
-              <w:t>regularyzacji</w:t>
+              <w:t>Ridge</w:t>
             </w:r>
             <w:proofErr w:type="spellEnd"/>
+            <w:r>
+              <w:t>)</w:t>
+            </w:r>
           </w:p>
         </w:tc>
         <w:tc>
           <w:tcPr>
-            <w:tcW w:w="2268" w:type="dxa"/>
+            <w:tcW w:w="1708" w:type="dxa"/>
           </w:tcPr>
+          <w:p>
+            <w:pPr>
+              <w:jc w:val="center"/>
+            </w:pPr>
+            <w:r>
+              <w:t>0.917342</w:t>
+            </w:r>
+          </w:p>
           <w:p>
             <w:pPr>
               <w:jc w:val="center"/>
@@ -1249,8 +739,34 @@
         </w:tc>
         <w:tc>
           <w:tcPr>
-            <w:tcW w:w="2268" w:type="dxa"/>
+            <w:tcW w:w="2117" w:type="dxa"/>
           </w:tcPr>
+          <w:p>
+            <w:pPr>
+              <w:jc w:val="center"/>
+            </w:pPr>
+            <w:r>
+              <w:t>25179.657608</w:t>
+            </w:r>
+          </w:p>
+          <w:p>
+            <w:pPr>
+              <w:jc w:val="center"/>
+            </w:pPr>
+          </w:p>
+        </w:tc>
+        <w:tc>
+          <w:tcPr>
+            <w:tcW w:w="2077" w:type="dxa"/>
+          </w:tcPr>
+          <w:p>
+            <w:pPr>
+              <w:jc w:val="center"/>
+            </w:pPr>
+            <w:r>
+              <w:t>0.137838</w:t>
+            </w:r>
+          </w:p>
           <w:p>
             <w:pPr>
               <w:jc w:val="center"/>
@@ -1260,54 +776,11 @@
       </w:tr>
       <w:tr>
         <w:trPr>
-          <w:trHeight w:val="850"/>
+          <w:trHeight w:val="351"/>
         </w:trPr>
         <w:tc>
           <w:tcPr>
-            <w:tcW w:w="2830" w:type="dxa"/>
-          </w:tcPr>
-          <w:p>
-            <w:pPr>
-              <w:jc w:val="center"/>
-            </w:pPr>
-            <w:r>
-              <w:t xml:space="preserve">Regresja liniowa z </w:t>
-            </w:r>
-            <w:proofErr w:type="spellStart"/>
-            <w:r>
-              <w:t>regularyzacją</w:t>
-            </w:r>
-            <w:proofErr w:type="spellEnd"/>
-          </w:p>
-        </w:tc>
-        <w:tc>
-          <w:tcPr>
-            <w:tcW w:w="2268" w:type="dxa"/>
-          </w:tcPr>
-          <w:p>
-            <w:pPr>
-              <w:jc w:val="center"/>
-            </w:pPr>
-          </w:p>
-        </w:tc>
-        <w:tc>
-          <w:tcPr>
-            <w:tcW w:w="2268" w:type="dxa"/>
-          </w:tcPr>
-          <w:p>
-            <w:pPr>
-              <w:jc w:val="center"/>
-            </w:pPr>
-          </w:p>
-        </w:tc>
-      </w:tr>
-      <w:tr>
-        <w:trPr>
-          <w:trHeight w:val="850"/>
-        </w:trPr>
-        <w:tc>
-          <w:tcPr>
-            <w:tcW w:w="2830" w:type="dxa"/>
+            <w:tcW w:w="3114" w:type="dxa"/>
           </w:tcPr>
           <w:p>
             <w:pPr>
@@ -1322,22 +795,14 @@
             </w:r>
             <w:proofErr w:type="spellEnd"/>
             <w:r>
-              <w:t xml:space="preserve"> (</w:t>
+              <w:t xml:space="preserve"> </w:t>
             </w:r>
             <w:proofErr w:type="spellStart"/>
             <w:r>
-              <w:t>XGBoost</w:t>
+              <w:t>Regressor</w:t>
             </w:r>
             <w:proofErr w:type="spellEnd"/>
-            <w:r>
-              <w:t>)</w:t>
-            </w:r>
           </w:p>
-        </w:tc>
-        <w:tc>
-          <w:tcPr>
-            <w:tcW w:w="2268" w:type="dxa"/>
-          </w:tcPr>
           <w:p>
             <w:pPr>
               <w:jc w:val="center"/>
@@ -1346,8 +811,52 @@
         </w:tc>
         <w:tc>
           <w:tcPr>
-            <w:tcW w:w="2268" w:type="dxa"/>
+            <w:tcW w:w="1708" w:type="dxa"/>
           </w:tcPr>
+          <w:p>
+            <w:pPr>
+              <w:jc w:val="center"/>
+            </w:pPr>
+            <w:r>
+              <w:t>0.904258</w:t>
+            </w:r>
+          </w:p>
+          <w:p>
+            <w:pPr>
+              <w:jc w:val="center"/>
+            </w:pPr>
+          </w:p>
+        </w:tc>
+        <w:tc>
+          <w:tcPr>
+            <w:tcW w:w="2117" w:type="dxa"/>
+          </w:tcPr>
+          <w:p>
+            <w:pPr>
+              <w:jc w:val="center"/>
+            </w:pPr>
+            <w:r>
+              <w:t>27099.362774</w:t>
+            </w:r>
+          </w:p>
+          <w:p>
+            <w:pPr>
+              <w:jc w:val="center"/>
+            </w:pPr>
+          </w:p>
+        </w:tc>
+        <w:tc>
+          <w:tcPr>
+            <w:tcW w:w="2077" w:type="dxa"/>
+          </w:tcPr>
+          <w:p>
+            <w:pPr>
+              <w:jc w:val="center"/>
+            </w:pPr>
+            <w:r>
+              <w:t>0.136689</w:t>
+            </w:r>
+          </w:p>
           <w:p>
             <w:pPr>
               <w:jc w:val="center"/>
@@ -1357,33 +866,30 @@
       </w:tr>
       <w:tr>
         <w:trPr>
-          <w:trHeight w:val="850"/>
+          <w:trHeight w:val="438"/>
         </w:trPr>
         <w:tc>
           <w:tcPr>
-            <w:tcW w:w="2830" w:type="dxa"/>
+            <w:tcW w:w="3114" w:type="dxa"/>
           </w:tcPr>
           <w:p>
             <w:pPr>
               <w:jc w:val="center"/>
             </w:pPr>
+            <w:proofErr w:type="spellStart"/>
             <w:r>
-              <w:t>Sieć neuronowa (</w:t>
+              <w:t>XGBoost</w:t>
+            </w:r>
+            <w:proofErr w:type="spellEnd"/>
+            <w:r>
+              <w:t xml:space="preserve"> </w:t>
             </w:r>
             <w:proofErr w:type="spellStart"/>
             <w:r>
-              <w:t>MLP</w:t>
+              <w:t>Regressor</w:t>
             </w:r>
             <w:proofErr w:type="spellEnd"/>
-            <w:r>
-              <w:t>)</w:t>
-            </w:r>
           </w:p>
-        </w:tc>
-        <w:tc>
-          <w:tcPr>
-            <w:tcW w:w="2268" w:type="dxa"/>
-          </w:tcPr>
           <w:p>
             <w:pPr>
               <w:jc w:val="center"/>
@@ -1392,8 +898,137 @@
         </w:tc>
         <w:tc>
           <w:tcPr>
-            <w:tcW w:w="2268" w:type="dxa"/>
+            <w:tcW w:w="1708" w:type="dxa"/>
           </w:tcPr>
+          <w:p>
+            <w:pPr>
+              <w:jc w:val="center"/>
+            </w:pPr>
+            <w:r>
+              <w:t>0.910411</w:t>
+            </w:r>
+          </w:p>
+          <w:p>
+            <w:pPr>
+              <w:jc w:val="center"/>
+            </w:pPr>
+          </w:p>
+        </w:tc>
+        <w:tc>
+          <w:tcPr>
+            <w:tcW w:w="2117" w:type="dxa"/>
+          </w:tcPr>
+          <w:p>
+            <w:pPr>
+              <w:jc w:val="center"/>
+            </w:pPr>
+            <w:r>
+              <w:t>26214.116530</w:t>
+            </w:r>
+          </w:p>
+          <w:p>
+            <w:pPr>
+              <w:jc w:val="center"/>
+            </w:pPr>
+          </w:p>
+        </w:tc>
+        <w:tc>
+          <w:tcPr>
+            <w:tcW w:w="2077" w:type="dxa"/>
+          </w:tcPr>
+          <w:p>
+            <w:pPr>
+              <w:jc w:val="center"/>
+            </w:pPr>
+            <w:r>
+              <w:t>0.143371</w:t>
+            </w:r>
+          </w:p>
+          <w:p>
+            <w:pPr>
+              <w:jc w:val="center"/>
+            </w:pPr>
+          </w:p>
+        </w:tc>
+      </w:tr>
+      <w:tr>
+        <w:trPr>
+          <w:trHeight w:val="579"/>
+        </w:trPr>
+        <w:tc>
+          <w:tcPr>
+            <w:tcW w:w="3114" w:type="dxa"/>
+          </w:tcPr>
+          <w:p>
+            <w:pPr>
+              <w:jc w:val="center"/>
+            </w:pPr>
+            <w:r>
+              <w:t>Sieć Neuronowa (</w:t>
+            </w:r>
+            <w:proofErr w:type="spellStart"/>
+            <w:r>
+              <w:t>TensorFlow</w:t>
+            </w:r>
+            <w:proofErr w:type="spellEnd"/>
+            <w:r>
+              <w:t>)</w:t>
+            </w:r>
+          </w:p>
+          <w:p>
+            <w:pPr>
+              <w:jc w:val="center"/>
+            </w:pPr>
+          </w:p>
+        </w:tc>
+        <w:tc>
+          <w:tcPr>
+            <w:tcW w:w="1708" w:type="dxa"/>
+          </w:tcPr>
+          <w:p>
+            <w:pPr>
+              <w:jc w:val="center"/>
+            </w:pPr>
+            <w:r>
+              <w:t>0.908552</w:t>
+            </w:r>
+          </w:p>
+          <w:p>
+            <w:pPr>
+              <w:jc w:val="center"/>
+            </w:pPr>
+          </w:p>
+        </w:tc>
+        <w:tc>
+          <w:tcPr>
+            <w:tcW w:w="2117" w:type="dxa"/>
+          </w:tcPr>
+          <w:p>
+            <w:pPr>
+              <w:jc w:val="center"/>
+            </w:pPr>
+            <w:r>
+              <w:t>26484.633820</w:t>
+            </w:r>
+          </w:p>
+          <w:p>
+            <w:pPr>
+              <w:jc w:val="center"/>
+            </w:pPr>
+          </w:p>
+        </w:tc>
+        <w:tc>
+          <w:tcPr>
+            <w:tcW w:w="2077" w:type="dxa"/>
+          </w:tcPr>
+          <w:p>
+            <w:pPr>
+              <w:jc w:val="center"/>
+            </w:pPr>
+            <w:r>
+              <w:t>0.144571</w:t>
+            </w:r>
+          </w:p>
           <w:p>
             <w:pPr>
               <w:jc w:val="center"/>
@@ -1415,34 +1050,35 @@
         <w:pStyle w:val="Akapitzlist"/>
         <w:numPr>
           <w:ilvl w:val="0"/>
-          <w:numId w:val="10"/>
+          <w:numId w:val="12"/>
         </w:numPr>
       </w:pPr>
       <w:r>
-        <w:rPr>
-          <w:b/>
-          <w:bCs/>
-        </w:rPr>
-        <w:t>Sieć neuronowa (</w:t>
-      </w:r>
-      <w:proofErr w:type="spellStart"/>
-      <w:r>
-        <w:rPr>
-          <w:b/>
-          <w:bCs/>
-        </w:rPr>
-        <w:t>MLP</w:t>
-      </w:r>
-      <w:proofErr w:type="spellEnd"/>
-      <w:r>
-        <w:rPr>
-          <w:b/>
-          <w:bCs/>
-        </w:rPr>
-        <w:t>)</w:t>
-      </w:r>
-      <w:r>
-        <w:t xml:space="preserve"> osiągnęła najlepsze wyniki pod względem </w:t>
+        <w:t>Model Regresji Grzbietowej (</w:t>
+      </w:r>
+      <w:proofErr w:type="spellStart"/>
+      <w:r>
+        <w:t>Ridge</w:t>
+      </w:r>
+      <w:proofErr w:type="spellEnd"/>
+      <w:r>
+        <w:t xml:space="preserve"> </w:t>
+      </w:r>
+      <w:proofErr w:type="spellStart"/>
+      <w:r>
+        <w:t>Regression</w:t>
+      </w:r>
+      <w:proofErr w:type="spellEnd"/>
+      <w:r>
+        <w:t xml:space="preserve">) uzyskał najwyższy współczynnik determinacji </w:t>
+      </w:r>
+      <w:proofErr w:type="spellStart"/>
+      <w:r>
+        <w:t>R²</w:t>
+      </w:r>
+      <w:proofErr w:type="spellEnd"/>
+      <w:r>
+        <w:t xml:space="preserve"> (0.917342) oraz najniższą wartość błędu </w:t>
       </w:r>
       <w:proofErr w:type="spellStart"/>
       <w:r>
@@ -1450,117 +1086,185 @@
       </w:r>
       <w:proofErr w:type="spellEnd"/>
       <w:r>
-        <w:t xml:space="preserve"> i </w:t>
-      </w:r>
-      <w:proofErr w:type="spellStart"/>
-      <w:r>
-        <w:t>MAE</w:t>
-      </w:r>
-      <w:proofErr w:type="spellEnd"/>
-      <w:r>
-        <w:t>, co potwierdza zdolność do modelowania złożonych relacji w danych.</w:t>
-      </w:r>
+        <w:t xml:space="preserve"> (25179.66), co oznacza, że dobrze dopasowuje się do danych i zapewnia stabilność predykcji. </w:t>
+      </w:r>
+      <w:proofErr w:type="spellStart"/>
+      <w:r>
+        <w:t>Regularizacja</w:t>
+      </w:r>
+      <w:proofErr w:type="spellEnd"/>
+      <w:r>
+        <w:t xml:space="preserve"> </w:t>
+      </w:r>
+      <w:proofErr w:type="spellStart"/>
+      <w:r>
+        <w:t>L2</w:t>
+      </w:r>
+      <w:proofErr w:type="spellEnd"/>
+      <w:r>
+        <w:t xml:space="preserve"> ogranicza wpływ ekstremalnych wartości, co poprawia uogólnienie modelu.</w:t>
+      </w:r>
+    </w:p>
+    <w:p>
+      <w:pPr>
+        <w:pStyle w:val="Akapitzlist"/>
+      </w:pPr>
     </w:p>
     <w:p>
       <w:pPr>
         <w:pStyle w:val="Akapitzlist"/>
         <w:numPr>
           <w:ilvl w:val="0"/>
-          <w:numId w:val="10"/>
+          <w:numId w:val="12"/>
         </w:numPr>
       </w:pPr>
       <w:r>
-        <w:rPr>
-          <w:b/>
-          <w:bCs/>
-        </w:rPr>
-        <w:t xml:space="preserve">Gradient </w:t>
-      </w:r>
-      <w:proofErr w:type="spellStart"/>
-      <w:r>
-        <w:rPr>
-          <w:b/>
-          <w:bCs/>
-        </w:rPr>
+        <w:t xml:space="preserve">Model Gradient </w:t>
+      </w:r>
+      <w:proofErr w:type="spellStart"/>
+      <w:r>
         <w:t>Boosting</w:t>
       </w:r>
       <w:proofErr w:type="spellEnd"/>
       <w:r>
-        <w:rPr>
-          <w:b/>
-          <w:bCs/>
-        </w:rPr>
-        <w:t xml:space="preserve"> (</w:t>
-      </w:r>
-      <w:proofErr w:type="spellStart"/>
-      <w:r>
-        <w:rPr>
-          <w:b/>
-          <w:bCs/>
-        </w:rPr>
-        <w:t>XGBoost</w:t>
-      </w:r>
-      <w:proofErr w:type="spellEnd"/>
-      <w:r>
-        <w:rPr>
-          <w:b/>
-          <w:bCs/>
-        </w:rPr>
-        <w:t>)</w:t>
-      </w:r>
-      <w:r>
-        <w:t xml:space="preserve"> niewiele ustępował sieci neuronowej, oferując bardziej interpretowalne wyniki dzięki analizie ważności cech.</w:t>
-      </w:r>
+        <w:t xml:space="preserve"> </w:t>
+      </w:r>
+      <w:proofErr w:type="spellStart"/>
+      <w:r>
+        <w:t>Regressor</w:t>
+      </w:r>
+      <w:proofErr w:type="spellEnd"/>
+      <w:r>
+        <w:t xml:space="preserve"> osiągnął najlepszy wynik w metryce </w:t>
+      </w:r>
+      <w:proofErr w:type="spellStart"/>
+      <w:r>
+        <w:t>RMSLE</w:t>
+      </w:r>
+      <w:proofErr w:type="spellEnd"/>
+      <w:r>
+        <w:t xml:space="preserve"> (0.136689), co wskazuje na lepsze radzenie sobie z wartościami odstającymi i różnicami w skali predykcji. Jego </w:t>
+      </w:r>
+      <w:proofErr w:type="spellStart"/>
+      <w:r>
+        <w:t>R²</w:t>
+      </w:r>
+      <w:proofErr w:type="spellEnd"/>
+      <w:r>
+        <w:t xml:space="preserve"> (0.904258) i </w:t>
+      </w:r>
+      <w:proofErr w:type="spellStart"/>
+      <w:r>
+        <w:t>RMSE</w:t>
+      </w:r>
+      <w:proofErr w:type="spellEnd"/>
+      <w:r>
+        <w:t xml:space="preserve"> (27099.36) są nieco gorsze niż w przypadku </w:t>
+      </w:r>
+      <w:proofErr w:type="spellStart"/>
+      <w:r>
+        <w:t>Ridge</w:t>
+      </w:r>
+      <w:proofErr w:type="spellEnd"/>
+      <w:r>
+        <w:t xml:space="preserve"> </w:t>
+      </w:r>
+      <w:proofErr w:type="spellStart"/>
+      <w:r>
+        <w:t>Regression</w:t>
+      </w:r>
+      <w:proofErr w:type="spellEnd"/>
+      <w:r>
+        <w:t>, co sugeruje, że model może być bardziej wrażliwy na różnorodność danych.</w:t>
+      </w:r>
+    </w:p>
+    <w:p>
+      <w:pPr>
+        <w:pStyle w:val="Akapitzlist"/>
+      </w:pPr>
     </w:p>
     <w:p>
       <w:pPr>
         <w:pStyle w:val="Akapitzlist"/>
         <w:numPr>
           <w:ilvl w:val="0"/>
-          <w:numId w:val="10"/>
+          <w:numId w:val="12"/>
         </w:numPr>
       </w:pPr>
       <w:r>
-        <w:rPr>
-          <w:b/>
-          <w:bCs/>
-        </w:rPr>
-        <w:t xml:space="preserve">Regresja liniowa z </w:t>
-      </w:r>
-      <w:proofErr w:type="spellStart"/>
-      <w:r>
-        <w:rPr>
-          <w:b/>
-          <w:bCs/>
-        </w:rPr>
-        <w:t>regularyzacją</w:t>
-      </w:r>
-      <w:proofErr w:type="spellEnd"/>
-      <w:r>
-        <w:rPr>
-          <w:b/>
-          <w:bCs/>
-        </w:rPr>
-        <w:t xml:space="preserve"> (</w:t>
-      </w:r>
-      <w:proofErr w:type="spellStart"/>
-      <w:r>
-        <w:rPr>
-          <w:b/>
-          <w:bCs/>
-        </w:rPr>
-        <w:t>L2</w:t>
-      </w:r>
-      <w:proofErr w:type="spellEnd"/>
-      <w:r>
-        <w:rPr>
-          <w:b/>
-          <w:bCs/>
-        </w:rPr>
-        <w:t>)</w:t>
-      </w:r>
-      <w:r>
-        <w:t xml:space="preserve"> osiągnęła lepsze wyniki niż wersja bez </w:t>
+        <w:t xml:space="preserve">Model </w:t>
+      </w:r>
+      <w:proofErr w:type="spellStart"/>
+      <w:r>
+        <w:t>XGBoost</w:t>
+      </w:r>
+      <w:proofErr w:type="spellEnd"/>
+      <w:r>
+        <w:t xml:space="preserve"> </w:t>
+      </w:r>
+      <w:proofErr w:type="spellStart"/>
+      <w:r>
+        <w:t>Regressor</w:t>
+      </w:r>
+      <w:proofErr w:type="spellEnd"/>
+      <w:r>
+        <w:t xml:space="preserve"> uzyskał </w:t>
+      </w:r>
+      <w:proofErr w:type="spellStart"/>
+      <w:r>
+        <w:t>R²</w:t>
+      </w:r>
+      <w:proofErr w:type="spellEnd"/>
+      <w:r>
+        <w:t xml:space="preserve"> na poziomie 0.910411 oraz </w:t>
+      </w:r>
+      <w:proofErr w:type="spellStart"/>
+      <w:r>
+        <w:t>RMSE</w:t>
+      </w:r>
+      <w:proofErr w:type="spellEnd"/>
+      <w:r>
+        <w:t xml:space="preserve"> wynoszące 26214.12. Jego wynik </w:t>
+      </w:r>
+      <w:proofErr w:type="spellStart"/>
+      <w:r>
+        <w:t>RMSLE</w:t>
+      </w:r>
+      <w:proofErr w:type="spellEnd"/>
+      <w:r>
+        <w:t xml:space="preserve"> (0.143371) jest wyższy niż dla Gradient </w:t>
+      </w:r>
+      <w:proofErr w:type="spellStart"/>
+      <w:r>
+        <w:t>Boosting</w:t>
+      </w:r>
+      <w:proofErr w:type="spellEnd"/>
+      <w:r>
+        <w:t xml:space="preserve">, co sugeruje, że model mógł mieć trudności z poprawnym odwzorowaniem niektórych wartości odstających. </w:t>
+      </w:r>
+      <w:proofErr w:type="spellStart"/>
+      <w:r>
+        <w:t>XGBoost</w:t>
+      </w:r>
+      <w:proofErr w:type="spellEnd"/>
+      <w:r>
+        <w:t xml:space="preserve"> może wymagać dalszego </w:t>
+      </w:r>
+      <w:proofErr w:type="spellStart"/>
+      <w:r>
+        <w:t>tuningu</w:t>
+      </w:r>
+      <w:proofErr w:type="spellEnd"/>
+      <w:r>
+        <w:t xml:space="preserve"> </w:t>
+      </w:r>
+      <w:proofErr w:type="spellStart"/>
+      <w:r>
+        <w:t>hiperparametrów</w:t>
+      </w:r>
+      <w:proofErr w:type="spellEnd"/>
+      <w:r>
+        <w:t xml:space="preserve">, np. </w:t>
       </w:r>
       <w:proofErr w:type="spellStart"/>
       <w:r>
@@ -1568,35 +1272,77 @@
       </w:r>
       <w:proofErr w:type="spellEnd"/>
       <w:r>
-        <w:t>, co wskazuje na znaczenie kontrolowania złożoności modelu.</w:t>
-      </w:r>
+        <w:t xml:space="preserve"> lub optymalizacji głębokości drzew.</w:t>
+      </w:r>
+    </w:p>
+    <w:p>
+      <w:pPr>
+        <w:pStyle w:val="Akapitzlist"/>
+      </w:pPr>
+    </w:p>
+    <w:p>
+      <w:pPr>
+        <w:pStyle w:val="Akapitzlist"/>
+      </w:pPr>
     </w:p>
     <w:p>
       <w:pPr>
         <w:pStyle w:val="Akapitzlist"/>
         <w:numPr>
           <w:ilvl w:val="0"/>
-          <w:numId w:val="10"/>
+          <w:numId w:val="12"/>
         </w:numPr>
       </w:pPr>
       <w:r>
-        <w:rPr>
-          <w:b/>
-          <w:bCs/>
-        </w:rPr>
-        <w:t xml:space="preserve">Regresja liniowa bez </w:t>
-      </w:r>
-      <w:proofErr w:type="spellStart"/>
-      <w:r>
-        <w:rPr>
-          <w:b/>
-          <w:bCs/>
-        </w:rPr>
-        <w:t>regularyzacji</w:t>
-      </w:r>
-      <w:proofErr w:type="spellEnd"/>
-      <w:r>
-        <w:t xml:space="preserve"> była najprostsza w implementacji, ale miała najgorsze wyniki.</w:t>
+        <w:t>Model Sieci Neuronowej (</w:t>
+      </w:r>
+      <w:proofErr w:type="spellStart"/>
+      <w:r>
+        <w:t>TensorFlow</w:t>
+      </w:r>
+      <w:proofErr w:type="spellEnd"/>
+      <w:r>
+        <w:t>/</w:t>
+      </w:r>
+      <w:proofErr w:type="spellStart"/>
+      <w:r>
+        <w:t>Keras</w:t>
+      </w:r>
+      <w:proofErr w:type="spellEnd"/>
+      <w:r>
+        <w:t xml:space="preserve">) uzyskał wyniki porównywalne do </w:t>
+      </w:r>
+      <w:proofErr w:type="spellStart"/>
+      <w:r>
+        <w:t>XGBoost</w:t>
+      </w:r>
+      <w:proofErr w:type="spellEnd"/>
+      <w:r>
+        <w:t xml:space="preserve">, jednak jego </w:t>
+      </w:r>
+      <w:proofErr w:type="spellStart"/>
+      <w:r>
+        <w:t>RMSLE</w:t>
+      </w:r>
+      <w:proofErr w:type="spellEnd"/>
+      <w:r>
+        <w:t xml:space="preserve"> (0.144571) jest najwyższe spośród wszystkich modeli. Może to wynikać z niewystarczającej liczby danych treningowych lub potrzeby lepszego doboru </w:t>
+      </w:r>
+      <w:proofErr w:type="spellStart"/>
+      <w:r>
+        <w:t>hiperparametrów</w:t>
+      </w:r>
+      <w:proofErr w:type="spellEnd"/>
+      <w:r>
+        <w:t xml:space="preserve">, takich jak liczba warstw czy funkcje aktywacji. Mimo to model dobrze generalizuje dane, osiągając </w:t>
+      </w:r>
+      <w:proofErr w:type="spellStart"/>
+      <w:r>
+        <w:t>R²</w:t>
+      </w:r>
+      <w:proofErr w:type="spellEnd"/>
+      <w:r>
+        <w:t xml:space="preserve"> na poziomie 0.908552.</w:t>
       </w:r>
     </w:p>
     <w:p/>
@@ -2109,6 +1855,95 @@
     </w:lvl>
   </w:abstractNum>
   <w:abstractNum w:abstractNumId="4" w15:restartNumberingAfterBreak="0">
+    <w:nsid w:val="2E053A3F"/>
+    <w:multiLevelType w:val="hybridMultilevel"/>
+    <w:tmpl w:val="42B2362C"/>
+    <w:lvl w:ilvl="0" w:tplc="0415000F">
+      <w:start w:val="1"/>
+      <w:numFmt w:val="decimal"/>
+      <w:lvlText w:val="%1."/>
+      <w:lvlJc w:val="left"/>
+      <w:pPr>
+        <w:ind w:left="720" w:hanging="360"/>
+      </w:pPr>
+      <w:rPr>
+        <w:rFonts w:hint="default"/>
+      </w:rPr>
+    </w:lvl>
+    <w:lvl w:ilvl="1" w:tplc="04150019" w:tentative="1">
+      <w:start w:val="1"/>
+      <w:numFmt w:val="lowerLetter"/>
+      <w:lvlText w:val="%2."/>
+      <w:lvlJc w:val="left"/>
+      <w:pPr>
+        <w:ind w:left="1440" w:hanging="360"/>
+      </w:pPr>
+    </w:lvl>
+    <w:lvl w:ilvl="2" w:tplc="0415001B" w:tentative="1">
+      <w:start w:val="1"/>
+      <w:numFmt w:val="lowerRoman"/>
+      <w:lvlText w:val="%3."/>
+      <w:lvlJc w:val="right"/>
+      <w:pPr>
+        <w:ind w:left="2160" w:hanging="180"/>
+      </w:pPr>
+    </w:lvl>
+    <w:lvl w:ilvl="3" w:tplc="0415000F" w:tentative="1">
+      <w:start w:val="1"/>
+      <w:numFmt w:val="decimal"/>
+      <w:lvlText w:val="%4."/>
+      <w:lvlJc w:val="left"/>
+      <w:pPr>
+        <w:ind w:left="2880" w:hanging="360"/>
+      </w:pPr>
+    </w:lvl>
+    <w:lvl w:ilvl="4" w:tplc="04150019" w:tentative="1">
+      <w:start w:val="1"/>
+      <w:numFmt w:val="lowerLetter"/>
+      <w:lvlText w:val="%5."/>
+      <w:lvlJc w:val="left"/>
+      <w:pPr>
+        <w:ind w:left="3600" w:hanging="360"/>
+      </w:pPr>
+    </w:lvl>
+    <w:lvl w:ilvl="5" w:tplc="0415001B" w:tentative="1">
+      <w:start w:val="1"/>
+      <w:numFmt w:val="lowerRoman"/>
+      <w:lvlText w:val="%6."/>
+      <w:lvlJc w:val="right"/>
+      <w:pPr>
+        <w:ind w:left="4320" w:hanging="180"/>
+      </w:pPr>
+    </w:lvl>
+    <w:lvl w:ilvl="6" w:tplc="0415000F" w:tentative="1">
+      <w:start w:val="1"/>
+      <w:numFmt w:val="decimal"/>
+      <w:lvlText w:val="%7."/>
+      <w:lvlJc w:val="left"/>
+      <w:pPr>
+        <w:ind w:left="5040" w:hanging="360"/>
+      </w:pPr>
+    </w:lvl>
+    <w:lvl w:ilvl="7" w:tplc="04150019" w:tentative="1">
+      <w:start w:val="1"/>
+      <w:numFmt w:val="lowerLetter"/>
+      <w:lvlText w:val="%8."/>
+      <w:lvlJc w:val="left"/>
+      <w:pPr>
+        <w:ind w:left="5760" w:hanging="360"/>
+      </w:pPr>
+    </w:lvl>
+    <w:lvl w:ilvl="8" w:tplc="0415001B" w:tentative="1">
+      <w:start w:val="1"/>
+      <w:numFmt w:val="lowerRoman"/>
+      <w:lvlText w:val="%9."/>
+      <w:lvlJc w:val="right"/>
+      <w:pPr>
+        <w:ind w:left="6480" w:hanging="180"/>
+      </w:pPr>
+    </w:lvl>
+  </w:abstractNum>
+  <w:abstractNum w:abstractNumId="5" w15:restartNumberingAfterBreak="0">
     <w:nsid w:val="2EE13731"/>
     <w:multiLevelType w:val="hybridMultilevel"/>
     <w:tmpl w:val="1C507706"/>
@@ -2221,7 +2056,120 @@
       </w:rPr>
     </w:lvl>
   </w:abstractNum>
-  <w:abstractNum w:abstractNumId="5" w15:restartNumberingAfterBreak="0">
+  <w:abstractNum w:abstractNumId="6" w15:restartNumberingAfterBreak="0">
+    <w:nsid w:val="39355580"/>
+    <w:multiLevelType w:val="multilevel"/>
+    <w:tmpl w:val="A7C02232"/>
+    <w:lvl w:ilvl="0">
+      <w:start w:val="1"/>
+      <w:numFmt w:val="decimal"/>
+      <w:lvlText w:val="%1."/>
+      <w:lvlJc w:val="left"/>
+      <w:pPr>
+        <w:tabs>
+          <w:tab w:val="num" w:pos="720"/>
+        </w:tabs>
+        <w:ind w:left="720" w:hanging="360"/>
+      </w:pPr>
+    </w:lvl>
+    <w:lvl w:ilvl="1" w:tentative="1">
+      <w:start w:val="1"/>
+      <w:numFmt w:val="decimal"/>
+      <w:lvlText w:val="%2."/>
+      <w:lvlJc w:val="left"/>
+      <w:pPr>
+        <w:tabs>
+          <w:tab w:val="num" w:pos="1440"/>
+        </w:tabs>
+        <w:ind w:left="1440" w:hanging="360"/>
+      </w:pPr>
+    </w:lvl>
+    <w:lvl w:ilvl="2" w:tentative="1">
+      <w:start w:val="1"/>
+      <w:numFmt w:val="decimal"/>
+      <w:lvlText w:val="%3."/>
+      <w:lvlJc w:val="left"/>
+      <w:pPr>
+        <w:tabs>
+          <w:tab w:val="num" w:pos="2160"/>
+        </w:tabs>
+        <w:ind w:left="2160" w:hanging="360"/>
+      </w:pPr>
+    </w:lvl>
+    <w:lvl w:ilvl="3" w:tentative="1">
+      <w:start w:val="1"/>
+      <w:numFmt w:val="decimal"/>
+      <w:lvlText w:val="%4."/>
+      <w:lvlJc w:val="left"/>
+      <w:pPr>
+        <w:tabs>
+          <w:tab w:val="num" w:pos="2880"/>
+        </w:tabs>
+        <w:ind w:left="2880" w:hanging="360"/>
+      </w:pPr>
+    </w:lvl>
+    <w:lvl w:ilvl="4" w:tentative="1">
+      <w:start w:val="1"/>
+      <w:numFmt w:val="decimal"/>
+      <w:lvlText w:val="%5."/>
+      <w:lvlJc w:val="left"/>
+      <w:pPr>
+        <w:tabs>
+          <w:tab w:val="num" w:pos="3600"/>
+        </w:tabs>
+        <w:ind w:left="3600" w:hanging="360"/>
+      </w:pPr>
+    </w:lvl>
+    <w:lvl w:ilvl="5" w:tentative="1">
+      <w:start w:val="1"/>
+      <w:numFmt w:val="decimal"/>
+      <w:lvlText w:val="%6."/>
+      <w:lvlJc w:val="left"/>
+      <w:pPr>
+        <w:tabs>
+          <w:tab w:val="num" w:pos="4320"/>
+        </w:tabs>
+        <w:ind w:left="4320" w:hanging="360"/>
+      </w:pPr>
+    </w:lvl>
+    <w:lvl w:ilvl="6" w:tentative="1">
+      <w:start w:val="1"/>
+      <w:numFmt w:val="decimal"/>
+      <w:lvlText w:val="%7."/>
+      <w:lvlJc w:val="left"/>
+      <w:pPr>
+        <w:tabs>
+          <w:tab w:val="num" w:pos="5040"/>
+        </w:tabs>
+        <w:ind w:left="5040" w:hanging="360"/>
+      </w:pPr>
+    </w:lvl>
+    <w:lvl w:ilvl="7" w:tentative="1">
+      <w:start w:val="1"/>
+      <w:numFmt w:val="decimal"/>
+      <w:lvlText w:val="%8."/>
+      <w:lvlJc w:val="left"/>
+      <w:pPr>
+        <w:tabs>
+          <w:tab w:val="num" w:pos="5760"/>
+        </w:tabs>
+        <w:ind w:left="5760" w:hanging="360"/>
+      </w:pPr>
+    </w:lvl>
+    <w:lvl w:ilvl="8" w:tentative="1">
+      <w:start w:val="1"/>
+      <w:numFmt w:val="decimal"/>
+      <w:lvlText w:val="%9."/>
+      <w:lvlJc w:val="left"/>
+      <w:pPr>
+        <w:tabs>
+          <w:tab w:val="num" w:pos="6480"/>
+        </w:tabs>
+        <w:ind w:left="6480" w:hanging="360"/>
+      </w:pPr>
+    </w:lvl>
+  </w:abstractNum>
+  <w:abstractNum w:abstractNumId="7" w15:restartNumberingAfterBreak="0">
     <w:nsid w:val="3A32468D"/>
     <w:multiLevelType w:val="multilevel"/>
     <w:tmpl w:val="7F7C4E8E"/>
@@ -2370,7 +2318,7 @@
       </w:rPr>
     </w:lvl>
   </w:abstractNum>
-  <w:abstractNum w:abstractNumId="6" w15:restartNumberingAfterBreak="0">
+  <w:abstractNum w:abstractNumId="8" w15:restartNumberingAfterBreak="0">
     <w:nsid w:val="3A3B2399"/>
     <w:multiLevelType w:val="hybridMultilevel"/>
     <w:tmpl w:val="9FEEF60C"/>
@@ -2483,7 +2431,7 @@
       </w:rPr>
     </w:lvl>
   </w:abstractNum>
-  <w:abstractNum w:abstractNumId="7" w15:restartNumberingAfterBreak="0">
+  <w:abstractNum w:abstractNumId="9" w15:restartNumberingAfterBreak="0">
     <w:nsid w:val="68FF58C6"/>
     <w:multiLevelType w:val="multilevel"/>
     <w:tmpl w:val="CDF2487C"/>
@@ -2600,7 +2548,7 @@
       </w:pPr>
     </w:lvl>
   </w:abstractNum>
-  <w:abstractNum w:abstractNumId="8" w15:restartNumberingAfterBreak="0">
+  <w:abstractNum w:abstractNumId="10" w15:restartNumberingAfterBreak="0">
     <w:nsid w:val="6E366CB2"/>
     <w:multiLevelType w:val="multilevel"/>
     <w:tmpl w:val="4B64BE3A"/>
@@ -2756,28 +2704,34 @@
     <w:abstractNumId w:val="1"/>
   </w:num>
   <w:num w:numId="3" w16cid:durableId="824011537">
-    <w:abstractNumId w:val="4"/>
+    <w:abstractNumId w:val="5"/>
   </w:num>
   <w:num w:numId="4" w16cid:durableId="576325390">
     <w:abstractNumId w:val="3"/>
   </w:num>
   <w:num w:numId="5" w16cid:durableId="29768731">
-    <w:abstractNumId w:val="5"/>
+    <w:abstractNumId w:val="7"/>
   </w:num>
   <w:num w:numId="6" w16cid:durableId="1931698262">
     <w:abstractNumId w:val="2"/>
   </w:num>
   <w:num w:numId="7" w16cid:durableId="664479691">
-    <w:abstractNumId w:val="7"/>
+    <w:abstractNumId w:val="9"/>
   </w:num>
   <w:num w:numId="8" w16cid:durableId="776605973">
-    <w:abstractNumId w:val="8"/>
+    <w:abstractNumId w:val="10"/>
   </w:num>
   <w:num w:numId="9" w16cid:durableId="868491463">
-    <w:abstractNumId w:val="6"/>
+    <w:abstractNumId w:val="8"/>
   </w:num>
   <w:num w:numId="10" w16cid:durableId="1642073905">
     <w:abstractNumId w:val="0"/>
+  </w:num>
+  <w:num w:numId="11" w16cid:durableId="382681221">
+    <w:abstractNumId w:val="6"/>
+  </w:num>
+  <w:num w:numId="12" w16cid:durableId="1527255768">
+    <w:abstractNumId w:val="4"/>
   </w:num>
 </w:numbering>
 </file>

</xml_diff>

<commit_message>
Prepared example for presentaion
</commit_message>
<xml_diff>
--- a/Reports/Raport z projektu.docx
+++ b/Reports/Raport z projektu.docx
@@ -206,63 +206,54 @@
         <w:t>1460 przykładów</w:t>
       </w:r>
       <w:r>
-        <w:t xml:space="preserve"> i 79 cech opisujących domy</w:t>
-      </w:r>
-      <w:r>
-        <w:t>.</w:t>
+        <w:t xml:space="preserve"> i </w:t>
+      </w:r>
+      <w:r>
+        <w:rPr>
+          <w:b/>
+          <w:bCs/>
+        </w:rPr>
+        <w:t>79 cec</w:t>
+      </w:r>
+      <w:r>
+        <w:rPr>
+          <w:b/>
+          <w:bCs/>
+        </w:rPr>
+        <w:t>h</w:t>
+      </w:r>
+      <w:r>
+        <w:t xml:space="preserve">, a </w:t>
+      </w:r>
+      <w:r>
+        <w:rPr>
+          <w:b/>
+          <w:bCs/>
+        </w:rPr>
+        <w:t>Zbiór testowy</w:t>
+      </w:r>
+      <w:r>
+        <w:t xml:space="preserve"> liczył </w:t>
+      </w:r>
+      <w:r>
+        <w:rPr>
+          <w:b/>
+          <w:bCs/>
+        </w:rPr>
+        <w:t>1459 przykładów</w:t>
       </w:r>
     </w:p>
     <w:p>
       <w:pPr>
-        <w:numPr>
-          <w:ilvl w:val="0"/>
-          <w:numId w:val="5"/>
-        </w:numPr>
-      </w:pPr>
-      <w:r>
-        <w:rPr>
-          <w:b/>
-          <w:bCs/>
-        </w:rPr>
-        <w:t>Zbiór testowy</w:t>
-      </w:r>
-      <w:r>
-        <w:t xml:space="preserve"> liczył </w:t>
-      </w:r>
-      <w:r>
-        <w:rPr>
-          <w:b/>
-          <w:bCs/>
-        </w:rPr>
-        <w:t>1459 przykładów</w:t>
-      </w:r>
-      <w:r>
-        <w:t xml:space="preserve"> (bez etykiety </w:t>
-      </w:r>
-      <w:proofErr w:type="spellStart"/>
-      <w:r>
-        <w:t>SalePrice</w:t>
-      </w:r>
-      <w:proofErr w:type="spellEnd"/>
-      <w:r>
-        <w:t>).</w:t>
+        <w:pStyle w:val="Nagwek1"/>
+      </w:pPr>
+      <w:r>
+        <w:t>Modele</w:t>
       </w:r>
     </w:p>
     <w:p>
       <w:pPr>
-        <w:pStyle w:val="Nagwek1"/>
-      </w:pPr>
-      <w:r>
-        <w:t>Modele</w:t>
-      </w:r>
-    </w:p>
-    <w:p>
-      <w:r>
-        <w:t>W projekcie porównano działanie czterech modeli:</w:t>
-      </w:r>
-    </w:p>
-    <w:p>
-      <w:pPr>
+        <w:pStyle w:val="Akapitzlist"/>
         <w:numPr>
           <w:ilvl w:val="0"/>
           <w:numId w:val="11"/>
@@ -308,23 +299,56 @@
         <w:t>)</w:t>
       </w:r>
       <w:r>
-        <w:t xml:space="preserve"> – Model </w:t>
-      </w:r>
-      <w:proofErr w:type="spellStart"/>
-      <w:r>
-        <w:t>regularyzowany</w:t>
-      </w:r>
-      <w:proofErr w:type="spellEnd"/>
-      <w:r>
-        <w:t xml:space="preserve"> metodą </w:t>
-      </w:r>
-      <w:proofErr w:type="spellStart"/>
-      <w:r>
+        <w:t xml:space="preserve"> – </w:t>
+      </w:r>
+      <w:r>
+        <w:t xml:space="preserve">wykorzystuje </w:t>
+      </w:r>
+      <w:proofErr w:type="spellStart"/>
+      <w:r>
+        <w:t>regularyzację</w:t>
+      </w:r>
+      <w:proofErr w:type="spellEnd"/>
+      <w:r>
+        <w:t xml:space="preserve"> </w:t>
+      </w:r>
+      <w:proofErr w:type="spellStart"/>
+      <w:r>
+        <w:rPr>
+          <w:b/>
+          <w:bCs/>
+        </w:rPr>
         <w:t>L2</w:t>
       </w:r>
       <w:proofErr w:type="spellEnd"/>
       <w:r>
-        <w:t>, zapobiegający nadmiernemu dopasowaniu.</w:t>
+        <w:rPr>
+          <w:b/>
+          <w:bCs/>
+        </w:rPr>
+        <w:t xml:space="preserve"> (</w:t>
+      </w:r>
+      <w:proofErr w:type="spellStart"/>
+      <w:r>
+        <w:rPr>
+          <w:b/>
+          <w:bCs/>
+        </w:rPr>
+        <w:t>alpha</w:t>
+      </w:r>
+      <w:proofErr w:type="spellEnd"/>
+      <w:r>
+        <w:rPr>
+          <w:b/>
+          <w:bCs/>
+        </w:rPr>
+        <w:t>=10)</w:t>
+      </w:r>
+      <w:r>
+        <w:t>, co ogranicza wpływ mniej istotnych cech i zapobiega przeuczeniu. Trenowanie odbyło się na logarytmicznie przekształconych cenach</w:t>
+      </w:r>
+      <w:r>
+        <w:t>.</w:t>
       </w:r>
     </w:p>
     <w:p>
@@ -367,15 +391,30 @@
       </w:r>
       <w:proofErr w:type="spellEnd"/>
       <w:r>
-        <w:t xml:space="preserve"> – Model wykorzystujący algorytm </w:t>
-      </w:r>
-      <w:proofErr w:type="spellStart"/>
-      <w:r>
-        <w:t>boosting</w:t>
-      </w:r>
-      <w:proofErr w:type="spellEnd"/>
-      <w:r>
-        <w:t xml:space="preserve"> do poprawy jakości predykcji.</w:t>
+        <w:t xml:space="preserve"> – </w:t>
+      </w:r>
+      <w:r>
+        <w:t xml:space="preserve">wykorzystuje </w:t>
+      </w:r>
+      <w:r>
+        <w:rPr>
+          <w:b/>
+          <w:bCs/>
+        </w:rPr>
+        <w:t>100 estymatorów</w:t>
+      </w:r>
+      <w:r>
+        <w:t xml:space="preserve"> i współczynnik uczenia </w:t>
+      </w:r>
+      <w:r>
+        <w:rPr>
+          <w:b/>
+          <w:bCs/>
+        </w:rPr>
+        <w:t>0.1</w:t>
+      </w:r>
+      <w:r>
+        <w:t>, stopniowo redukując błędy predykcji poprzez iteracyjne wzmacnianie słabych modeli. Trening przeprowadzono na logarytmicznie przekształconych cenach</w:t>
       </w:r>
     </w:p>
     <w:p>
@@ -411,15 +450,33 @@
       </w:r>
       <w:proofErr w:type="spellEnd"/>
       <w:r>
-        <w:t xml:space="preserve"> – Ulepszona wersja </w:t>
-      </w:r>
-      <w:proofErr w:type="spellStart"/>
-      <w:r>
-        <w:t>boostingu</w:t>
-      </w:r>
-      <w:proofErr w:type="spellEnd"/>
-      <w:r>
-        <w:t>, zoptymalizowana pod kątem szybkości i dokładności.</w:t>
+        <w:t xml:space="preserve"> – </w:t>
+      </w:r>
+      <w:r>
+        <w:t xml:space="preserve">wykorzystuje </w:t>
+      </w:r>
+      <w:r>
+        <w:rPr>
+          <w:b/>
+          <w:bCs/>
+        </w:rPr>
+        <w:t>100 estymatorów</w:t>
+      </w:r>
+      <w:r>
+        <w:t xml:space="preserve"> i współczynnik uczenia </w:t>
+      </w:r>
+      <w:r>
+        <w:rPr>
+          <w:b/>
+          <w:bCs/>
+        </w:rPr>
+        <w:t>0.05</w:t>
+      </w:r>
+      <w:r>
+        <w:t>, co pozwala na stopniowe dopasowywanie do danych i redukcję błędów. Trening przeprowadzono na logarytmicznie przekształconych wartościach cen</w:t>
+      </w:r>
+      <w:r>
+        <w:t>.</w:t>
       </w:r>
     </w:p>
     <w:p>
@@ -469,26 +526,592 @@
         <w:t>)</w:t>
       </w:r>
       <w:r>
-        <w:t xml:space="preserve"> – Model głębokiego uczenia składający się z kilku warstw neuronów.</w:t>
+        <w:t xml:space="preserve"> – </w:t>
+      </w:r>
+      <w:r>
+        <w:t xml:space="preserve"> </w:t>
+      </w:r>
+      <w:r>
+        <w:t xml:space="preserve">Sieć neuronowa składa się z trzech warstw ukrytych (64, 32, 16 neuronów) z aktywacją </w:t>
+      </w:r>
+      <w:proofErr w:type="spellStart"/>
+      <w:r>
+        <w:rPr>
+          <w:b/>
+          <w:bCs/>
+        </w:rPr>
+        <w:t>ReLU</w:t>
+      </w:r>
+      <w:proofErr w:type="spellEnd"/>
+      <w:r>
+        <w:t xml:space="preserve">, </w:t>
+      </w:r>
+      <w:proofErr w:type="spellStart"/>
+      <w:r>
+        <w:t>regularizacją</w:t>
+      </w:r>
+      <w:proofErr w:type="spellEnd"/>
+      <w:r>
+        <w:t xml:space="preserve"> </w:t>
+      </w:r>
+      <w:proofErr w:type="spellStart"/>
+      <w:r>
+        <w:rPr>
+          <w:b/>
+          <w:bCs/>
+        </w:rPr>
+        <w:t>L2</w:t>
+      </w:r>
+      <w:proofErr w:type="spellEnd"/>
+      <w:r>
+        <w:t xml:space="preserve">, </w:t>
+      </w:r>
+      <w:proofErr w:type="spellStart"/>
+      <w:r>
+        <w:rPr>
+          <w:b/>
+          <w:bCs/>
+        </w:rPr>
+        <w:t>BatchNormalization</w:t>
+      </w:r>
+      <w:proofErr w:type="spellEnd"/>
+      <w:r>
+        <w:t xml:space="preserve"> i </w:t>
+      </w:r>
+      <w:proofErr w:type="spellStart"/>
+      <w:r>
+        <w:rPr>
+          <w:b/>
+          <w:bCs/>
+        </w:rPr>
+        <w:t>Dropout</w:t>
+      </w:r>
+      <w:proofErr w:type="spellEnd"/>
+      <w:r>
+        <w:rPr>
+          <w:b/>
+          <w:bCs/>
+        </w:rPr>
+        <w:t xml:space="preserve"> (0.2)</w:t>
+      </w:r>
+      <w:r>
+        <w:t xml:space="preserve">, a warstwa wyjściowa zwraca wartość przewidywanej ceny. Model wykorzystuje optymalizator </w:t>
+      </w:r>
+      <w:r>
+        <w:rPr>
+          <w:b/>
+          <w:bCs/>
+        </w:rPr>
+        <w:t>Adam (</w:t>
+      </w:r>
+      <w:proofErr w:type="spellStart"/>
+      <w:r>
+        <w:rPr>
+          <w:b/>
+          <w:bCs/>
+        </w:rPr>
+        <w:t>learning_rate</w:t>
+      </w:r>
+      <w:proofErr w:type="spellEnd"/>
+      <w:r>
+        <w:rPr>
+          <w:b/>
+          <w:bCs/>
+        </w:rPr>
+        <w:t>=0.02)</w:t>
+      </w:r>
+      <w:r>
+        <w:t xml:space="preserve">, funkcję straty </w:t>
+      </w:r>
+      <w:proofErr w:type="spellStart"/>
+      <w:r>
+        <w:rPr>
+          <w:b/>
+          <w:bCs/>
+        </w:rPr>
+        <w:t>MSE</w:t>
+      </w:r>
+      <w:proofErr w:type="spellEnd"/>
+      <w:r>
+        <w:t xml:space="preserve">, oraz mechanizmy </w:t>
+      </w:r>
+      <w:proofErr w:type="spellStart"/>
+      <w:r>
+        <w:rPr>
+          <w:b/>
+          <w:bCs/>
+        </w:rPr>
+        <w:t>EarlyStopping</w:t>
+      </w:r>
+      <w:proofErr w:type="spellEnd"/>
+      <w:r>
+        <w:t xml:space="preserve"> i </w:t>
+      </w:r>
+      <w:proofErr w:type="spellStart"/>
+      <w:r>
+        <w:rPr>
+          <w:b/>
+          <w:bCs/>
+        </w:rPr>
+        <w:t>ReduceLROnPlateau</w:t>
+      </w:r>
+      <w:proofErr w:type="spellEnd"/>
+      <w:r>
+        <w:t xml:space="preserve"> dla stabilnego trenowania.</w:t>
       </w:r>
     </w:p>
     <w:p>
       <w:pPr>
         <w:pStyle w:val="Nagwek1"/>
       </w:pPr>
+      <w:r>
+        <w:t>Ewaluacja</w:t>
+      </w:r>
+      <w:r>
+        <w:t xml:space="preserve"> </w:t>
+      </w:r>
+      <w:proofErr w:type="spellStart"/>
+      <w:r>
+        <w:t>Kaggle</w:t>
+      </w:r>
+      <w:proofErr w:type="spellEnd"/>
     </w:p>
-    <w:p>
-      <w:pPr>
-        <w:pStyle w:val="Nagwek1"/>
-      </w:pPr>
-    </w:p>
-    <w:p>
-      <w:pPr>
-        <w:pStyle w:val="Nagwek1"/>
-      </w:pPr>
-    </w:p>
-    <w:p/>
-    <w:p/>
+    <w:tbl>
+      <w:tblPr>
+        <w:tblStyle w:val="Tabela-Siatka"/>
+        <w:tblW w:w="7792" w:type="dxa"/>
+        <w:tblLook w:val="04A0" w:firstRow="1" w:lastRow="0" w:firstColumn="1" w:lastColumn="0" w:noHBand="0" w:noVBand="1"/>
+      </w:tblPr>
+      <w:tblGrid>
+        <w:gridCol w:w="3114"/>
+        <w:gridCol w:w="2551"/>
+        <w:gridCol w:w="2127"/>
+      </w:tblGrid>
+      <w:tr>
+        <w:trPr>
+          <w:trHeight w:val="288"/>
+        </w:trPr>
+        <w:tc>
+          <w:tcPr>
+            <w:tcW w:w="3114" w:type="dxa"/>
+          </w:tcPr>
+          <w:p>
+            <w:pPr>
+              <w:jc w:val="center"/>
+              <w:rPr>
+                <w:b/>
+                <w:bCs/>
+              </w:rPr>
+            </w:pPr>
+            <w:r>
+              <w:rPr>
+                <w:b/>
+                <w:bCs/>
+              </w:rPr>
+              <w:t>Model</w:t>
+            </w:r>
+          </w:p>
+        </w:tc>
+        <w:tc>
+          <w:tcPr>
+            <w:tcW w:w="2551" w:type="dxa"/>
+          </w:tcPr>
+          <w:p>
+            <w:pPr>
+              <w:jc w:val="center"/>
+              <w:rPr>
+                <w:b/>
+                <w:bCs/>
+              </w:rPr>
+            </w:pPr>
+            <w:proofErr w:type="spellStart"/>
+            <w:r>
+              <w:rPr>
+                <w:b/>
+                <w:bCs/>
+              </w:rPr>
+              <w:t>RMSLE</w:t>
+            </w:r>
+            <w:proofErr w:type="spellEnd"/>
+            <w:r>
+              <w:rPr>
+                <w:b/>
+                <w:bCs/>
+              </w:rPr>
+              <w:t xml:space="preserve"> (</w:t>
+            </w:r>
+            <w:r>
+              <w:rPr>
+                <w:b/>
+                <w:bCs/>
+              </w:rPr>
+              <w:t>dane</w:t>
+            </w:r>
+            <w:r>
+              <w:rPr>
+                <w:b/>
+                <w:bCs/>
+              </w:rPr>
+              <w:t xml:space="preserve"> A)</w:t>
+            </w:r>
+          </w:p>
+        </w:tc>
+        <w:tc>
+          <w:tcPr>
+            <w:tcW w:w="2127" w:type="dxa"/>
+          </w:tcPr>
+          <w:p>
+            <w:pPr>
+              <w:jc w:val="center"/>
+              <w:rPr>
+                <w:b/>
+                <w:bCs/>
+              </w:rPr>
+            </w:pPr>
+            <w:proofErr w:type="spellStart"/>
+            <w:r>
+              <w:rPr>
+                <w:b/>
+                <w:bCs/>
+              </w:rPr>
+              <w:t>RMSLE</w:t>
+            </w:r>
+            <w:proofErr w:type="spellEnd"/>
+            <w:r>
+              <w:rPr>
+                <w:b/>
+                <w:bCs/>
+              </w:rPr>
+              <w:t xml:space="preserve"> (</w:t>
+            </w:r>
+            <w:r>
+              <w:rPr>
+                <w:b/>
+                <w:bCs/>
+              </w:rPr>
+              <w:t>dane</w:t>
+            </w:r>
+            <w:r>
+              <w:rPr>
+                <w:b/>
+                <w:bCs/>
+              </w:rPr>
+              <w:t xml:space="preserve"> B)</w:t>
+            </w:r>
+          </w:p>
+        </w:tc>
+      </w:tr>
+      <w:tr>
+        <w:trPr>
+          <w:trHeight w:val="328"/>
+        </w:trPr>
+        <w:tc>
+          <w:tcPr>
+            <w:tcW w:w="3114" w:type="dxa"/>
+          </w:tcPr>
+          <w:p>
+            <w:pPr>
+              <w:jc w:val="center"/>
+            </w:pPr>
+            <w:r>
+              <w:t>Regresja Grzbietowa (</w:t>
+            </w:r>
+            <w:proofErr w:type="spellStart"/>
+            <w:r>
+              <w:t>Ridge</w:t>
+            </w:r>
+            <w:proofErr w:type="spellEnd"/>
+            <w:r>
+              <w:t>)</w:t>
+            </w:r>
+          </w:p>
+        </w:tc>
+        <w:tc>
+          <w:tcPr>
+            <w:tcW w:w="2551" w:type="dxa"/>
+          </w:tcPr>
+          <w:p>
+            <w:pPr>
+              <w:jc w:val="center"/>
+              <w:rPr>
+                <w:color w:val="000000" w:themeColor="text1"/>
+              </w:rPr>
+            </w:pPr>
+            <w:hyperlink r:id="rId6" w:history="1">
+              <w:r>
+                <w:rPr>
+                  <w:rStyle w:val="Hipercze"/>
+                  <w:color w:val="000000" w:themeColor="text1"/>
+                  <w:u w:val="none"/>
+                </w:rPr>
+                <w:t>0.13826</w:t>
+              </w:r>
+            </w:hyperlink>
+          </w:p>
+        </w:tc>
+        <w:tc>
+          <w:tcPr>
+            <w:tcW w:w="2127" w:type="dxa"/>
+          </w:tcPr>
+          <w:p>
+            <w:pPr>
+              <w:jc w:val="center"/>
+              <w:rPr>
+                <w:color w:val="000000" w:themeColor="text1"/>
+              </w:rPr>
+            </w:pPr>
+            <w:hyperlink r:id="rId7" w:history="1">
+              <w:r>
+                <w:rPr>
+                  <w:rStyle w:val="Hipercze"/>
+                  <w:color w:val="000000" w:themeColor="text1"/>
+                  <w:u w:val="none"/>
+                </w:rPr>
+                <w:t>0.15472</w:t>
+              </w:r>
+            </w:hyperlink>
+          </w:p>
+        </w:tc>
+      </w:tr>
+      <w:tr>
+        <w:trPr>
+          <w:trHeight w:val="351"/>
+        </w:trPr>
+        <w:tc>
+          <w:tcPr>
+            <w:tcW w:w="3114" w:type="dxa"/>
+          </w:tcPr>
+          <w:p>
+            <w:pPr>
+              <w:jc w:val="center"/>
+            </w:pPr>
+            <w:r>
+              <w:t xml:space="preserve">Gradient </w:t>
+            </w:r>
+            <w:proofErr w:type="spellStart"/>
+            <w:r>
+              <w:t>Boosting</w:t>
+            </w:r>
+            <w:proofErr w:type="spellEnd"/>
+            <w:r>
+              <w:t xml:space="preserve"> </w:t>
+            </w:r>
+            <w:proofErr w:type="spellStart"/>
+            <w:r>
+              <w:t>Regressor</w:t>
+            </w:r>
+            <w:proofErr w:type="spellEnd"/>
+          </w:p>
+          <w:p>
+            <w:pPr>
+              <w:jc w:val="center"/>
+            </w:pPr>
+          </w:p>
+        </w:tc>
+        <w:tc>
+          <w:tcPr>
+            <w:tcW w:w="2551" w:type="dxa"/>
+          </w:tcPr>
+          <w:p>
+            <w:pPr>
+              <w:jc w:val="center"/>
+              <w:rPr>
+                <w:color w:val="000000" w:themeColor="text1"/>
+              </w:rPr>
+            </w:pPr>
+            <w:hyperlink r:id="rId8" w:history="1">
+              <w:r>
+                <w:rPr>
+                  <w:rStyle w:val="Hipercze"/>
+                  <w:color w:val="000000" w:themeColor="text1"/>
+                  <w:u w:val="none"/>
+                </w:rPr>
+                <w:t>0.13252</w:t>
+              </w:r>
+            </w:hyperlink>
+          </w:p>
+        </w:tc>
+        <w:tc>
+          <w:tcPr>
+            <w:tcW w:w="2127" w:type="dxa"/>
+          </w:tcPr>
+          <w:p>
+            <w:pPr>
+              <w:jc w:val="center"/>
+              <w:rPr>
+                <w:color w:val="000000" w:themeColor="text1"/>
+              </w:rPr>
+            </w:pPr>
+            <w:hyperlink r:id="rId9" w:history="1">
+              <w:r>
+                <w:rPr>
+                  <w:rStyle w:val="Hipercze"/>
+                  <w:color w:val="000000" w:themeColor="text1"/>
+                  <w:u w:val="none"/>
+                </w:rPr>
+                <w:t>0.14761</w:t>
+              </w:r>
+            </w:hyperlink>
+          </w:p>
+        </w:tc>
+      </w:tr>
+      <w:tr>
+        <w:trPr>
+          <w:trHeight w:val="438"/>
+        </w:trPr>
+        <w:tc>
+          <w:tcPr>
+            <w:tcW w:w="3114" w:type="dxa"/>
+          </w:tcPr>
+          <w:p>
+            <w:pPr>
+              <w:jc w:val="center"/>
+            </w:pPr>
+            <w:proofErr w:type="spellStart"/>
+            <w:r>
+              <w:t>XGBoost</w:t>
+            </w:r>
+            <w:proofErr w:type="spellEnd"/>
+            <w:r>
+              <w:t xml:space="preserve"> </w:t>
+            </w:r>
+            <w:proofErr w:type="spellStart"/>
+            <w:r>
+              <w:t>Regressor</w:t>
+            </w:r>
+            <w:proofErr w:type="spellEnd"/>
+          </w:p>
+          <w:p>
+            <w:pPr>
+              <w:jc w:val="center"/>
+            </w:pPr>
+          </w:p>
+        </w:tc>
+        <w:tc>
+          <w:tcPr>
+            <w:tcW w:w="2551" w:type="dxa"/>
+          </w:tcPr>
+          <w:p>
+            <w:pPr>
+              <w:jc w:val="center"/>
+              <w:rPr>
+                <w:color w:val="000000" w:themeColor="text1"/>
+              </w:rPr>
+            </w:pPr>
+            <w:hyperlink r:id="rId10" w:history="1">
+              <w:r>
+                <w:rPr>
+                  <w:rStyle w:val="Hipercze"/>
+                  <w:color w:val="000000" w:themeColor="text1"/>
+                  <w:u w:val="none"/>
+                </w:rPr>
+                <w:t>0.14496</w:t>
+              </w:r>
+            </w:hyperlink>
+          </w:p>
+        </w:tc>
+        <w:tc>
+          <w:tcPr>
+            <w:tcW w:w="2127" w:type="dxa"/>
+          </w:tcPr>
+          <w:p>
+            <w:pPr>
+              <w:jc w:val="center"/>
+              <w:rPr>
+                <w:color w:val="000000" w:themeColor="text1"/>
+              </w:rPr>
+            </w:pPr>
+            <w:hyperlink r:id="rId11" w:history="1">
+              <w:r>
+                <w:rPr>
+                  <w:rStyle w:val="Hipercze"/>
+                  <w:color w:val="000000" w:themeColor="text1"/>
+                  <w:u w:val="none"/>
+                </w:rPr>
+                <w:t>0.15777</w:t>
+              </w:r>
+            </w:hyperlink>
+          </w:p>
+        </w:tc>
+      </w:tr>
+      <w:tr>
+        <w:trPr>
+          <w:trHeight w:val="579"/>
+        </w:trPr>
+        <w:tc>
+          <w:tcPr>
+            <w:tcW w:w="3114" w:type="dxa"/>
+          </w:tcPr>
+          <w:p>
+            <w:pPr>
+              <w:jc w:val="center"/>
+            </w:pPr>
+            <w:r>
+              <w:t>Sieć Neuronowa (</w:t>
+            </w:r>
+            <w:proofErr w:type="spellStart"/>
+            <w:r>
+              <w:t>TensorFlow</w:t>
+            </w:r>
+            <w:proofErr w:type="spellEnd"/>
+            <w:r>
+              <w:t>)</w:t>
+            </w:r>
+          </w:p>
+          <w:p>
+            <w:pPr>
+              <w:jc w:val="center"/>
+            </w:pPr>
+          </w:p>
+        </w:tc>
+        <w:tc>
+          <w:tcPr>
+            <w:tcW w:w="2551" w:type="dxa"/>
+          </w:tcPr>
+          <w:p>
+            <w:pPr>
+              <w:jc w:val="center"/>
+              <w:rPr>
+                <w:color w:val="000000" w:themeColor="text1"/>
+              </w:rPr>
+            </w:pPr>
+            <w:hyperlink r:id="rId12" w:history="1">
+              <w:r>
+                <w:rPr>
+                  <w:rStyle w:val="Hipercze"/>
+                  <w:color w:val="000000" w:themeColor="text1"/>
+                  <w:u w:val="none"/>
+                </w:rPr>
+                <w:t>0.13864</w:t>
+              </w:r>
+            </w:hyperlink>
+          </w:p>
+        </w:tc>
+        <w:tc>
+          <w:tcPr>
+            <w:tcW w:w="2127" w:type="dxa"/>
+          </w:tcPr>
+          <w:p>
+            <w:pPr>
+              <w:jc w:val="center"/>
+              <w:rPr>
+                <w:color w:val="000000" w:themeColor="text1"/>
+              </w:rPr>
+            </w:pPr>
+            <w:hyperlink r:id="rId13" w:history="1">
+              <w:r>
+                <w:rPr>
+                  <w:rStyle w:val="Hipercze"/>
+                  <w:color w:val="000000" w:themeColor="text1"/>
+                  <w:u w:val="none"/>
+                </w:rPr>
+                <w:t>0.14222</w:t>
+              </w:r>
+            </w:hyperlink>
+          </w:p>
+        </w:tc>
+      </w:tr>
+    </w:tbl>
     <w:p>
       <w:pPr>
         <w:pStyle w:val="Nagwek1"/>
@@ -496,6 +1119,18 @@
       <w:r>
         <w:lastRenderedPageBreak/>
         <w:t>Ewaluacja</w:t>
+      </w:r>
+      <w:r>
+        <w:t xml:space="preserve"> </w:t>
+      </w:r>
+      <w:r>
+        <w:t>(</w:t>
+      </w:r>
+      <w:r>
+        <w:t>zbiór testowy wydzielony z treningowego</w:t>
+      </w:r>
+      <w:r>
+        <w:t>)</w:t>
       </w:r>
     </w:p>
     <w:p>
@@ -1050,27 +1685,53 @@
         <w:pStyle w:val="Akapitzlist"/>
         <w:numPr>
           <w:ilvl w:val="0"/>
-          <w:numId w:val="12"/>
+          <w:numId w:val="13"/>
         </w:numPr>
       </w:pPr>
       <w:r>
-        <w:t>Model Regresji Grzbietowej (</w:t>
-      </w:r>
-      <w:proofErr w:type="spellStart"/>
-      <w:r>
+        <w:t xml:space="preserve"> </w:t>
+      </w:r>
+      <w:r>
+        <w:rPr>
+          <w:b/>
+          <w:bCs/>
+        </w:rPr>
+        <w:t>Regresja Grzbietowa (</w:t>
+      </w:r>
+      <w:proofErr w:type="spellStart"/>
+      <w:r>
+        <w:rPr>
+          <w:b/>
+          <w:bCs/>
+        </w:rPr>
         <w:t>Ridge</w:t>
       </w:r>
       <w:proofErr w:type="spellEnd"/>
       <w:r>
+        <w:rPr>
+          <w:b/>
+          <w:bCs/>
+        </w:rPr>
         <w:t xml:space="preserve"> </w:t>
       </w:r>
       <w:proofErr w:type="spellStart"/>
       <w:r>
+        <w:rPr>
+          <w:b/>
+          <w:bCs/>
+        </w:rPr>
         <w:t>Regression</w:t>
       </w:r>
       <w:proofErr w:type="spellEnd"/>
       <w:r>
-        <w:t xml:space="preserve">) uzyskał najwyższy współczynnik determinacji </w:t>
+        <w:rPr>
+          <w:b/>
+          <w:bCs/>
+        </w:rPr>
+        <w:t>)</w:t>
+      </w:r>
+      <w:r>
+        <w:t xml:space="preserve">: Ten model osiągnął najlepszy wynik </w:t>
       </w:r>
       <w:proofErr w:type="spellStart"/>
       <w:r>
@@ -1078,7 +1739,7 @@
       </w:r>
       <w:proofErr w:type="spellEnd"/>
       <w:r>
-        <w:t xml:space="preserve"> (0.917342) oraz najniższą wartość błędu </w:t>
+        <w:t xml:space="preserve"> (0.917342) i najniższe </w:t>
       </w:r>
       <w:proofErr w:type="spellStart"/>
       <w:r>
@@ -1086,7 +1747,7 @@
       </w:r>
       <w:proofErr w:type="spellEnd"/>
       <w:r>
-        <w:t xml:space="preserve"> (25179.66), co oznacza, że dobrze dopasowuje się do danych i zapewnia stabilność predykcji. </w:t>
+        <w:t xml:space="preserve"> (25179.66), co sugeruje, że skutecznie radzi sobie z uogólnianiem. </w:t>
       </w:r>
       <w:proofErr w:type="spellStart"/>
       <w:r>
@@ -1102,40 +1763,70 @@
       </w:r>
       <w:proofErr w:type="spellEnd"/>
       <w:r>
-        <w:t xml:space="preserve"> ogranicza wpływ ekstremalnych wartości, co poprawia uogólnienie modelu.</w:t>
-      </w:r>
-    </w:p>
-    <w:p>
-      <w:pPr>
-        <w:pStyle w:val="Akapitzlist"/>
-      </w:pPr>
+        <w:t xml:space="preserve"> ogranicza wpływ cech o mniejszym znaczeniu, co mogło zredukować nadmierne dopasowanie. W porównaniu do modeli </w:t>
+      </w:r>
+      <w:proofErr w:type="spellStart"/>
+      <w:r>
+        <w:t>boostingu</w:t>
+      </w:r>
+      <w:proofErr w:type="spellEnd"/>
+      <w:r>
+        <w:t xml:space="preserve">, </w:t>
+      </w:r>
+      <w:proofErr w:type="spellStart"/>
+      <w:r>
+        <w:t>Ridge</w:t>
+      </w:r>
+      <w:proofErr w:type="spellEnd"/>
+      <w:r>
+        <w:t xml:space="preserve"> okazał się mniej wrażliwy na drobne odstępstwa w danych, co przełożyło się na bardziej stabilne wyniki.</w:t>
+      </w:r>
     </w:p>
     <w:p>
       <w:pPr>
         <w:pStyle w:val="Akapitzlist"/>
         <w:numPr>
           <w:ilvl w:val="0"/>
-          <w:numId w:val="12"/>
+          <w:numId w:val="13"/>
         </w:numPr>
       </w:pPr>
       <w:r>
-        <w:t xml:space="preserve">Model Gradient </w:t>
-      </w:r>
-      <w:proofErr w:type="spellStart"/>
-      <w:r>
+        <w:t xml:space="preserve"> </w:t>
+      </w:r>
+      <w:r>
+        <w:rPr>
+          <w:b/>
+          <w:bCs/>
+        </w:rPr>
+        <w:t xml:space="preserve">Gradient </w:t>
+      </w:r>
+      <w:proofErr w:type="spellStart"/>
+      <w:r>
+        <w:rPr>
+          <w:b/>
+          <w:bCs/>
+        </w:rPr>
         <w:t>Boosting</w:t>
       </w:r>
       <w:proofErr w:type="spellEnd"/>
       <w:r>
+        <w:rPr>
+          <w:b/>
+          <w:bCs/>
+        </w:rPr>
         <w:t xml:space="preserve"> </w:t>
       </w:r>
       <w:proofErr w:type="spellStart"/>
       <w:r>
+        <w:rPr>
+          <w:b/>
+          <w:bCs/>
+        </w:rPr>
         <w:t>Regressor</w:t>
       </w:r>
       <w:proofErr w:type="spellEnd"/>
       <w:r>
-        <w:t xml:space="preserve"> osiągnął najlepszy wynik w metryce </w:t>
+        <w:t xml:space="preserve">: Osiągnął najniższy </w:t>
       </w:r>
       <w:proofErr w:type="spellStart"/>
       <w:r>
@@ -1143,7 +1834,7 @@
       </w:r>
       <w:proofErr w:type="spellEnd"/>
       <w:r>
-        <w:t xml:space="preserve"> (0.136689), co wskazuje na lepsze radzenie sobie z wartościami odstającymi i różnicami w skali predykcji. Jego </w:t>
+        <w:t xml:space="preserve"> (0.136689), co oznacza, że lepiej radzi sobie z wartościami odstającymi i różnicami w skali. Wynik </w:t>
       </w:r>
       <w:proofErr w:type="spellStart"/>
       <w:r>
@@ -1151,7 +1842,7 @@
       </w:r>
       <w:proofErr w:type="spellEnd"/>
       <w:r>
-        <w:t xml:space="preserve"> (0.904258) i </w:t>
+        <w:t xml:space="preserve"> (0.904258) oraz wyższe </w:t>
       </w:r>
       <w:proofErr w:type="spellStart"/>
       <w:r>
@@ -1159,7 +1850,7 @@
       </w:r>
       <w:proofErr w:type="spellEnd"/>
       <w:r>
-        <w:t xml:space="preserve"> (27099.36) są nieco gorsze niż w przypadku </w:t>
+        <w:t xml:space="preserve"> (27099.36) w porównaniu z </w:t>
       </w:r>
       <w:proofErr w:type="spellStart"/>
       <w:r>
@@ -1167,48 +1858,95 @@
       </w:r>
       <w:proofErr w:type="spellEnd"/>
       <w:r>
-        <w:t xml:space="preserve"> </w:t>
-      </w:r>
-      <w:proofErr w:type="spellStart"/>
-      <w:r>
-        <w:t>Regression</w:t>
-      </w:r>
-      <w:proofErr w:type="spellEnd"/>
-      <w:r>
-        <w:t>, co sugeruje, że model może być bardziej wrażliwy na różnorodność danych.</w:t>
-      </w:r>
-    </w:p>
-    <w:p>
-      <w:pPr>
-        <w:pStyle w:val="Akapitzlist"/>
-      </w:pPr>
+        <w:t xml:space="preserve"> sugerują jednak, że model ten bardziej skupił się na lokalnych strukturach danych, a mniej na całościowym dopasowaniu. W porównaniu z </w:t>
+      </w:r>
+      <w:proofErr w:type="spellStart"/>
+      <w:r>
+        <w:t>XGBoost</w:t>
+      </w:r>
+      <w:proofErr w:type="spellEnd"/>
+      <w:r>
+        <w:t xml:space="preserve">, Gradient </w:t>
+      </w:r>
+      <w:proofErr w:type="spellStart"/>
+      <w:r>
+        <w:t>Boosting</w:t>
+      </w:r>
+      <w:proofErr w:type="spellEnd"/>
+      <w:r>
+        <w:t xml:space="preserve"> okazał się bardziej stabilny, co mogło wynikać z prostszego podejścia do </w:t>
+      </w:r>
+      <w:proofErr w:type="spellStart"/>
+      <w:r>
+        <w:t>regularyzacji</w:t>
+      </w:r>
+      <w:proofErr w:type="spellEnd"/>
+      <w:r>
+        <w:t>.</w:t>
+      </w:r>
     </w:p>
     <w:p>
       <w:pPr>
         <w:pStyle w:val="Akapitzlist"/>
         <w:numPr>
           <w:ilvl w:val="0"/>
-          <w:numId w:val="12"/>
+          <w:numId w:val="13"/>
         </w:numPr>
       </w:pPr>
       <w:r>
-        <w:t xml:space="preserve">Model </w:t>
-      </w:r>
-      <w:proofErr w:type="spellStart"/>
-      <w:r>
+        <w:t xml:space="preserve">  </w:t>
+      </w:r>
+      <w:proofErr w:type="spellStart"/>
+      <w:r>
+        <w:rPr>
+          <w:b/>
+          <w:bCs/>
+        </w:rPr>
         <w:t>XGBoost</w:t>
       </w:r>
       <w:proofErr w:type="spellEnd"/>
       <w:r>
+        <w:rPr>
+          <w:b/>
+          <w:bCs/>
+        </w:rPr>
         <w:t xml:space="preserve"> </w:t>
       </w:r>
       <w:proofErr w:type="spellStart"/>
       <w:r>
+        <w:rPr>
+          <w:b/>
+          <w:bCs/>
+        </w:rPr>
         <w:t>Regressor</w:t>
       </w:r>
       <w:proofErr w:type="spellEnd"/>
       <w:r>
-        <w:t xml:space="preserve"> uzyskał </w:t>
+        <w:t xml:space="preserve">: Wyniki </w:t>
+      </w:r>
+      <w:proofErr w:type="spellStart"/>
+      <w:r>
+        <w:t>XGBoost</w:t>
+      </w:r>
+      <w:proofErr w:type="spellEnd"/>
+      <w:r>
+        <w:t xml:space="preserve"> są zbliżone do Gradient </w:t>
+      </w:r>
+      <w:proofErr w:type="spellStart"/>
+      <w:r>
+        <w:t>Boosting</w:t>
+      </w:r>
+      <w:proofErr w:type="spellEnd"/>
+      <w:r>
+        <w:t xml:space="preserve">, ale wyższy </w:t>
+      </w:r>
+      <w:proofErr w:type="spellStart"/>
+      <w:r>
+        <w:t>RMSLE</w:t>
+      </w:r>
+      <w:proofErr w:type="spellEnd"/>
+      <w:r>
+        <w:t xml:space="preserve"> (0.143371) i niższe </w:t>
       </w:r>
       <w:proofErr w:type="spellStart"/>
       <w:r>
@@ -1216,31 +1954,7 @@
       </w:r>
       <w:proofErr w:type="spellEnd"/>
       <w:r>
-        <w:t xml:space="preserve"> na poziomie 0.910411 oraz </w:t>
-      </w:r>
-      <w:proofErr w:type="spellStart"/>
-      <w:r>
-        <w:t>RMSE</w:t>
-      </w:r>
-      <w:proofErr w:type="spellEnd"/>
-      <w:r>
-        <w:t xml:space="preserve"> wynoszące 26214.12. Jego wynik </w:t>
-      </w:r>
-      <w:proofErr w:type="spellStart"/>
-      <w:r>
-        <w:t>RMSLE</w:t>
-      </w:r>
-      <w:proofErr w:type="spellEnd"/>
-      <w:r>
-        <w:t xml:space="preserve"> (0.143371) jest wyższy niż dla Gradient </w:t>
-      </w:r>
-      <w:proofErr w:type="spellStart"/>
-      <w:r>
-        <w:t>Boosting</w:t>
-      </w:r>
-      <w:proofErr w:type="spellEnd"/>
-      <w:r>
-        <w:t xml:space="preserve">, co sugeruje, że model mógł mieć trudności z poprawnym odwzorowaniem niektórych wartości odstających. </w:t>
+        <w:t xml:space="preserve"> (0.910411) wskazują, że model miał większe trudności z radzeniem sobie z wartościami odstającymi. </w:t>
       </w:r>
       <w:proofErr w:type="spellStart"/>
       <w:r>
@@ -1248,7 +1962,7 @@
       </w:r>
       <w:proofErr w:type="spellEnd"/>
       <w:r>
-        <w:t xml:space="preserve"> może wymagać dalszego </w:t>
+        <w:t xml:space="preserve"> często wymaga bardziej precyzyjnego </w:t>
       </w:r>
       <w:proofErr w:type="spellStart"/>
       <w:r>
@@ -1256,15 +1970,7 @@
       </w:r>
       <w:proofErr w:type="spellEnd"/>
       <w:r>
-        <w:t xml:space="preserve"> </w:t>
-      </w:r>
-      <w:proofErr w:type="spellStart"/>
-      <w:r>
-        <w:t>hiperparametrów</w:t>
-      </w:r>
-      <w:proofErr w:type="spellEnd"/>
-      <w:r>
-        <w:t xml:space="preserve">, np. </w:t>
+        <w:t xml:space="preserve">, np. dopasowania głębokości drzew czy parametrów </w:t>
       </w:r>
       <w:proofErr w:type="spellStart"/>
       <w:r>
@@ -1272,45 +1978,66 @@
       </w:r>
       <w:proofErr w:type="spellEnd"/>
       <w:r>
-        <w:t xml:space="preserve"> lub optymalizacji głębokości drzew.</w:t>
-      </w:r>
-    </w:p>
-    <w:p>
-      <w:pPr>
-        <w:pStyle w:val="Akapitzlist"/>
-      </w:pPr>
-    </w:p>
-    <w:p>
-      <w:pPr>
-        <w:pStyle w:val="Akapitzlist"/>
-      </w:pPr>
+        <w:t xml:space="preserve">. W porównaniu do </w:t>
+      </w:r>
+      <w:proofErr w:type="spellStart"/>
+      <w:r>
+        <w:t>Ridge</w:t>
+      </w:r>
+      <w:proofErr w:type="spellEnd"/>
+      <w:r>
+        <w:t>, model ten lepiej radzi sobie z bardziej złożonymi zależnościami, ale w tym przypadku mogło to prowadzić do lekkiego przeuczenia.</w:t>
+      </w:r>
     </w:p>
     <w:p>
       <w:pPr>
         <w:pStyle w:val="Akapitzlist"/>
         <w:numPr>
           <w:ilvl w:val="0"/>
-          <w:numId w:val="12"/>
+          <w:numId w:val="13"/>
         </w:numPr>
       </w:pPr>
       <w:r>
-        <w:t>Model Sieci Neuronowej (</w:t>
-      </w:r>
-      <w:proofErr w:type="spellStart"/>
-      <w:r>
+        <w:rPr>
+          <w:b/>
+          <w:bCs/>
+        </w:rPr>
+        <w:t>Sieć Neuronowa (</w:t>
+      </w:r>
+      <w:proofErr w:type="spellStart"/>
+      <w:r>
+        <w:rPr>
+          <w:b/>
+          <w:bCs/>
+        </w:rPr>
         <w:t>TensorFlow</w:t>
       </w:r>
       <w:proofErr w:type="spellEnd"/>
       <w:r>
+        <w:rPr>
+          <w:b/>
+          <w:bCs/>
+        </w:rPr>
         <w:t>/</w:t>
       </w:r>
       <w:proofErr w:type="spellStart"/>
       <w:r>
+        <w:rPr>
+          <w:b/>
+          <w:bCs/>
+        </w:rPr>
         <w:t>Keras</w:t>
       </w:r>
       <w:proofErr w:type="spellEnd"/>
       <w:r>
-        <w:t xml:space="preserve">) uzyskał wyniki porównywalne do </w:t>
+        <w:rPr>
+          <w:b/>
+          <w:bCs/>
+        </w:rPr>
+        <w:t>)</w:t>
+      </w:r>
+      <w:r>
+        <w:t xml:space="preserve">: Mimo podobnych wyników do </w:t>
       </w:r>
       <w:proofErr w:type="spellStart"/>
       <w:r>
@@ -1318,7 +2045,7 @@
       </w:r>
       <w:proofErr w:type="spellEnd"/>
       <w:r>
-        <w:t xml:space="preserve">, jednak jego </w:t>
+        <w:t xml:space="preserve">, najwyższy </w:t>
       </w:r>
       <w:proofErr w:type="spellStart"/>
       <w:r>
@@ -1326,15 +2053,7 @@
       </w:r>
       <w:proofErr w:type="spellEnd"/>
       <w:r>
-        <w:t xml:space="preserve"> (0.144571) jest najwyższe spośród wszystkich modeli. Może to wynikać z niewystarczającej liczby danych treningowych lub potrzeby lepszego doboru </w:t>
-      </w:r>
-      <w:proofErr w:type="spellStart"/>
-      <w:r>
-        <w:t>hiperparametrów</w:t>
-      </w:r>
-      <w:proofErr w:type="spellEnd"/>
-      <w:r>
-        <w:t xml:space="preserve">, takich jak liczba warstw czy funkcje aktywacji. Mimo to model dobrze generalizuje dane, osiągając </w:t>
+        <w:t xml:space="preserve"> (0.144571) oraz nieco niższy </w:t>
       </w:r>
       <w:proofErr w:type="spellStart"/>
       <w:r>
@@ -1342,7 +2061,23 @@
       </w:r>
       <w:proofErr w:type="spellEnd"/>
       <w:r>
-        <w:t xml:space="preserve"> na poziomie 0.908552.</w:t>
+        <w:t xml:space="preserve"> (0.908552) sugerują, że model miał trudności z generalizacją. W porównaniu z </w:t>
+      </w:r>
+      <w:proofErr w:type="spellStart"/>
+      <w:r>
+        <w:t>Ridge</w:t>
+      </w:r>
+      <w:proofErr w:type="spellEnd"/>
+      <w:r>
+        <w:t xml:space="preserve">, sieć neuronowa była bardziej podatna na ograniczoną ilość danych, co jest typowym wyzwaniem w przypadku głębokiego uczenia. Możliwe, że lepsze wyniki można by uzyskać poprzez zastosowanie rozbudowanego </w:t>
+      </w:r>
+      <w:proofErr w:type="spellStart"/>
+      <w:r>
+        <w:t>preprocessingu</w:t>
+      </w:r>
+      <w:proofErr w:type="spellEnd"/>
+      <w:r>
+        <w:t xml:space="preserve"> danych lub większej liczby przykładów treningowych.</w:t>
       </w:r>
     </w:p>
     <w:p/>
@@ -2059,7 +2794,7 @@
   <w:abstractNum w:abstractNumId="6" w15:restartNumberingAfterBreak="0">
     <w:nsid w:val="39355580"/>
     <w:multiLevelType w:val="multilevel"/>
-    <w:tmpl w:val="A7C02232"/>
+    <w:tmpl w:val="D5EE9236"/>
     <w:lvl w:ilvl="0">
       <w:start w:val="1"/>
       <w:numFmt w:val="decimal"/>
@@ -2071,6 +2806,9 @@
         </w:tabs>
         <w:ind w:left="720" w:hanging="360"/>
       </w:pPr>
+      <w:rPr>
+        <w:rFonts w:asciiTheme="minorHAnsi" w:eastAsiaTheme="minorHAnsi" w:hAnsiTheme="minorHAnsi" w:cstheme="minorBidi"/>
+      </w:rPr>
     </w:lvl>
     <w:lvl w:ilvl="1" w:tentative="1">
       <w:start w:val="1"/>
@@ -2432,6 +3170,95 @@
     </w:lvl>
   </w:abstractNum>
   <w:abstractNum w:abstractNumId="9" w15:restartNumberingAfterBreak="0">
+    <w:nsid w:val="4684777D"/>
+    <w:multiLevelType w:val="hybridMultilevel"/>
+    <w:tmpl w:val="A300BEE0"/>
+    <w:lvl w:ilvl="0" w:tplc="0415000F">
+      <w:start w:val="1"/>
+      <w:numFmt w:val="decimal"/>
+      <w:lvlText w:val="%1."/>
+      <w:lvlJc w:val="left"/>
+      <w:pPr>
+        <w:ind w:left="720" w:hanging="360"/>
+      </w:pPr>
+      <w:rPr>
+        <w:rFonts w:hint="default"/>
+      </w:rPr>
+    </w:lvl>
+    <w:lvl w:ilvl="1" w:tplc="04150019" w:tentative="1">
+      <w:start w:val="1"/>
+      <w:numFmt w:val="lowerLetter"/>
+      <w:lvlText w:val="%2."/>
+      <w:lvlJc w:val="left"/>
+      <w:pPr>
+        <w:ind w:left="1440" w:hanging="360"/>
+      </w:pPr>
+    </w:lvl>
+    <w:lvl w:ilvl="2" w:tplc="0415001B" w:tentative="1">
+      <w:start w:val="1"/>
+      <w:numFmt w:val="lowerRoman"/>
+      <w:lvlText w:val="%3."/>
+      <w:lvlJc w:val="right"/>
+      <w:pPr>
+        <w:ind w:left="2160" w:hanging="180"/>
+      </w:pPr>
+    </w:lvl>
+    <w:lvl w:ilvl="3" w:tplc="0415000F" w:tentative="1">
+      <w:start w:val="1"/>
+      <w:numFmt w:val="decimal"/>
+      <w:lvlText w:val="%4."/>
+      <w:lvlJc w:val="left"/>
+      <w:pPr>
+        <w:ind w:left="2880" w:hanging="360"/>
+      </w:pPr>
+    </w:lvl>
+    <w:lvl w:ilvl="4" w:tplc="04150019" w:tentative="1">
+      <w:start w:val="1"/>
+      <w:numFmt w:val="lowerLetter"/>
+      <w:lvlText w:val="%5."/>
+      <w:lvlJc w:val="left"/>
+      <w:pPr>
+        <w:ind w:left="3600" w:hanging="360"/>
+      </w:pPr>
+    </w:lvl>
+    <w:lvl w:ilvl="5" w:tplc="0415001B" w:tentative="1">
+      <w:start w:val="1"/>
+      <w:numFmt w:val="lowerRoman"/>
+      <w:lvlText w:val="%6."/>
+      <w:lvlJc w:val="right"/>
+      <w:pPr>
+        <w:ind w:left="4320" w:hanging="180"/>
+      </w:pPr>
+    </w:lvl>
+    <w:lvl w:ilvl="6" w:tplc="0415000F" w:tentative="1">
+      <w:start w:val="1"/>
+      <w:numFmt w:val="decimal"/>
+      <w:lvlText w:val="%7."/>
+      <w:lvlJc w:val="left"/>
+      <w:pPr>
+        <w:ind w:left="5040" w:hanging="360"/>
+      </w:pPr>
+    </w:lvl>
+    <w:lvl w:ilvl="7" w:tplc="04150019" w:tentative="1">
+      <w:start w:val="1"/>
+      <w:numFmt w:val="lowerLetter"/>
+      <w:lvlText w:val="%8."/>
+      <w:lvlJc w:val="left"/>
+      <w:pPr>
+        <w:ind w:left="5760" w:hanging="360"/>
+      </w:pPr>
+    </w:lvl>
+    <w:lvl w:ilvl="8" w:tplc="0415001B" w:tentative="1">
+      <w:start w:val="1"/>
+      <w:numFmt w:val="lowerRoman"/>
+      <w:lvlText w:val="%9."/>
+      <w:lvlJc w:val="right"/>
+      <w:pPr>
+        <w:ind w:left="6480" w:hanging="180"/>
+      </w:pPr>
+    </w:lvl>
+  </w:abstractNum>
+  <w:abstractNum w:abstractNumId="10" w15:restartNumberingAfterBreak="0">
     <w:nsid w:val="68FF58C6"/>
     <w:multiLevelType w:val="multilevel"/>
     <w:tmpl w:val="CDF2487C"/>
@@ -2548,7 +3375,7 @@
       </w:pPr>
     </w:lvl>
   </w:abstractNum>
-  <w:abstractNum w:abstractNumId="10" w15:restartNumberingAfterBreak="0">
+  <w:abstractNum w:abstractNumId="11" w15:restartNumberingAfterBreak="0">
     <w:nsid w:val="6E366CB2"/>
     <w:multiLevelType w:val="multilevel"/>
     <w:tmpl w:val="4B64BE3A"/>
@@ -2716,10 +3543,10 @@
     <w:abstractNumId w:val="2"/>
   </w:num>
   <w:num w:numId="7" w16cid:durableId="664479691">
-    <w:abstractNumId w:val="9"/>
+    <w:abstractNumId w:val="10"/>
   </w:num>
   <w:num w:numId="8" w16cid:durableId="776605973">
-    <w:abstractNumId w:val="10"/>
+    <w:abstractNumId w:val="11"/>
   </w:num>
   <w:num w:numId="9" w16cid:durableId="868491463">
     <w:abstractNumId w:val="8"/>
@@ -2732,6 +3559,9 @@
   </w:num>
   <w:num w:numId="12" w16cid:durableId="1527255768">
     <w:abstractNumId w:val="4"/>
+  </w:num>
+  <w:num w:numId="13" w16cid:durableId="1616866599">
+    <w:abstractNumId w:val="9"/>
   </w:num>
 </w:numbering>
 </file>
@@ -3136,7 +3966,7 @@
   <w:style w:type="paragraph" w:default="1" w:styleId="Normalny">
     <w:name w:val="Normal"/>
     <w:qFormat/>
-    <w:rsid w:val="006C06F4"/>
+    <w:rsid w:val="008A2AD7"/>
     <w:rPr>
       <w:kern w:val="0"/>
       <w14:ligatures w14:val="none"/>

</xml_diff>